<commit_message>
Documentation Fixed for MVC
</commit_message>
<xml_diff>
--- a/Documentation/Azure/Virtual Machine/Windows Virtual Machine.docx
+++ b/Documentation/Azure/Virtual Machine/Windows Virtual Machine.docx
@@ -685,15 +685,37 @@
       </w:r>
     </w:p>
     <w:p>
-      <w:r>
+      <w:pPr>
+        <w:rPr>
+          <w:rFonts w:ascii="Palatino Linotype" w:hAnsi="Palatino Linotype" w:cs="Segoe UI"/>
+          <w:color w:val="000000"/>
+          <w:shd w:val="clear" w:color="auto" w:fill="FFFFFF"/>
+        </w:rPr>
+      </w:pPr>
+      <w:r>
+        <w:rPr>
+          <w:rFonts w:ascii="Palatino Linotype" w:hAnsi="Palatino Linotype" w:cs="Segoe UI"/>
+          <w:color w:val="000000"/>
+          <w:shd w:val="clear" w:color="auto" w:fill="FFFFFF"/>
+        </w:rPr>
         <w:t xml:space="preserve">Create a virtual machine using </w:t>
       </w:r>
       <w:proofErr w:type="spellStart"/>
       <w:r>
+        <w:rPr>
+          <w:rFonts w:ascii="Palatino Linotype" w:hAnsi="Palatino Linotype" w:cs="Segoe UI"/>
+          <w:color w:val="000000"/>
+          <w:shd w:val="clear" w:color="auto" w:fill="FFFFFF"/>
+        </w:rPr>
         <w:t>powershell</w:t>
       </w:r>
       <w:proofErr w:type="spellEnd"/>
       <w:r>
+        <w:rPr>
+          <w:rFonts w:ascii="Palatino Linotype" w:hAnsi="Palatino Linotype" w:cs="Segoe UI"/>
+          <w:color w:val="000000"/>
+          <w:shd w:val="clear" w:color="auto" w:fill="FFFFFF"/>
+        </w:rPr>
         <w:t>.</w:t>
       </w:r>
     </w:p>
@@ -1047,16 +1069,15 @@
     </w:p>
     <w:p>
       <w:pPr>
-        <w:spacing w:after="0"/>
-        <w:rPr>
-          <w:rFonts w:ascii="Segoe UI" w:hAnsi="Segoe UI" w:cs="Segoe UI"/>
-          <w:color w:val="000000"/>
-          <w:shd w:val="clear" w:color="auto" w:fill="FFFFFF"/>
-        </w:rPr>
-      </w:pPr>
-      <w:r>
-        <w:rPr>
-          <w:rFonts w:ascii="Segoe UI" w:hAnsi="Segoe UI" w:cs="Segoe UI"/>
+        <w:rPr>
+          <w:rFonts w:ascii="Palatino Linotype" w:hAnsi="Palatino Linotype" w:cs="Segoe UI"/>
+          <w:color w:val="000000"/>
+          <w:shd w:val="clear" w:color="auto" w:fill="FFFFFF"/>
+        </w:rPr>
+      </w:pPr>
+      <w:r>
+        <w:rPr>
+          <w:rFonts w:ascii="Palatino Linotype" w:hAnsi="Palatino Linotype" w:cs="Segoe UI"/>
           <w:color w:val="000000"/>
           <w:shd w:val="clear" w:color="auto" w:fill="FFFFFF"/>
         </w:rPr>
@@ -1065,7 +1086,7 @@
       <w:proofErr w:type="gramStart"/>
       <w:r>
         <w:rPr>
-          <w:rFonts w:ascii="Segoe UI" w:hAnsi="Segoe UI" w:cs="Segoe UI"/>
+          <w:rFonts w:ascii="Palatino Linotype" w:hAnsi="Palatino Linotype" w:cs="Segoe UI"/>
           <w:color w:val="000000"/>
           <w:shd w:val="clear" w:color="auto" w:fill="FFFFFF"/>
         </w:rPr>
@@ -1074,7 +1095,7 @@
       <w:proofErr w:type="gramEnd"/>
       <w:r>
         <w:rPr>
-          <w:rFonts w:ascii="Segoe UI" w:hAnsi="Segoe UI" w:cs="Segoe UI"/>
+          <w:rFonts w:ascii="Palatino Linotype" w:hAnsi="Palatino Linotype" w:cs="Segoe UI"/>
           <w:color w:val="000000"/>
           <w:shd w:val="clear" w:color="auto" w:fill="FFFFFF"/>
         </w:rPr>
@@ -1083,7 +1104,7 @@
       <w:proofErr w:type="gramStart"/>
       <w:r>
         <w:rPr>
-          <w:rFonts w:ascii="Segoe UI" w:hAnsi="Segoe UI" w:cs="Segoe UI"/>
+          <w:rFonts w:ascii="Palatino Linotype" w:hAnsi="Palatino Linotype" w:cs="Segoe UI"/>
           <w:color w:val="000000"/>
           <w:shd w:val="clear" w:color="auto" w:fill="FFFFFF"/>
         </w:rPr>
@@ -1092,7 +1113,7 @@
       <w:proofErr w:type="gramEnd"/>
       <w:r>
         <w:rPr>
-          <w:rFonts w:ascii="Segoe UI" w:hAnsi="Segoe UI" w:cs="Segoe UI"/>
+          <w:rFonts w:ascii="Palatino Linotype" w:hAnsi="Palatino Linotype" w:cs="Segoe UI"/>
           <w:color w:val="000000"/>
           <w:shd w:val="clear" w:color="auto" w:fill="FFFFFF"/>
         </w:rPr>
@@ -1101,7 +1122,7 @@
       <w:proofErr w:type="gramStart"/>
       <w:r>
         <w:rPr>
-          <w:rFonts w:ascii="Segoe UI" w:hAnsi="Segoe UI" w:cs="Segoe UI"/>
+          <w:rFonts w:ascii="Palatino Linotype" w:hAnsi="Palatino Linotype" w:cs="Segoe UI"/>
           <w:color w:val="000000"/>
           <w:shd w:val="clear" w:color="auto" w:fill="FFFFFF"/>
         </w:rPr>
@@ -1110,7 +1131,7 @@
       <w:proofErr w:type="gramEnd"/>
       <w:r>
         <w:rPr>
-          <w:rFonts w:ascii="Segoe UI" w:hAnsi="Segoe UI" w:cs="Segoe UI"/>
+          <w:rFonts w:ascii="Palatino Linotype" w:hAnsi="Palatino Linotype" w:cs="Segoe UI"/>
           <w:color w:val="000000"/>
           <w:shd w:val="clear" w:color="auto" w:fill="FFFFFF"/>
         </w:rPr>
@@ -1119,16 +1140,15 @@
       <w:hyperlink r:id="rId12" w:anchor="terminology" w:history="1">
         <w:r>
           <w:rPr>
-            <w:rStyle w:val="Hyperlink"/>
-            <w:rFonts w:ascii="Segoe UI" w:hAnsi="Segoe UI" w:cs="Segoe UI"/>
-            <w:shd w:val="clear" w:color="auto" w:fill="FFFFFF"/>
+            <w:rFonts w:ascii="Palatino Linotype" w:hAnsi="Palatino Linotype"/>
+            <w:color w:val="000000"/>
           </w:rPr>
           <w:t>identify</w:t>
         </w:r>
       </w:hyperlink>
       <w:r>
         <w:rPr>
-          <w:rFonts w:ascii="Segoe UI" w:hAnsi="Segoe UI" w:cs="Segoe UI"/>
+          <w:rFonts w:ascii="Palatino Linotype" w:hAnsi="Palatino Linotype" w:cs="Segoe UI"/>
           <w:color w:val="000000"/>
           <w:shd w:val="clear" w:color="auto" w:fill="FFFFFF"/>
         </w:rPr>
@@ -1424,15 +1444,7 @@
           <w:color w:val="70AD47" w:themeColor="accent6"/>
           <w:shd w:val="clear" w:color="auto" w:fill="FFFFFF"/>
         </w:rPr>
-        <w:t xml:space="preserve"> </w:t>
-      </w:r>
-      <w:r>
-        <w:rPr>
-          <w:rFonts w:ascii="Courier New" w:hAnsi="Courier New" w:cs="Courier New"/>
-          <w:color w:val="70AD47" w:themeColor="accent6"/>
-          <w:shd w:val="clear" w:color="auto" w:fill="FFFFFF"/>
-        </w:rPr>
-        <w:t>is the output</w:t>
+        <w:t xml:space="preserve"> is the output</w:t>
       </w:r>
     </w:p>
     <w:p>
@@ -1657,15 +1669,7 @@
           <w:color w:val="70AD47" w:themeColor="accent6"/>
           <w:shd w:val="clear" w:color="auto" w:fill="FFFFFF"/>
         </w:rPr>
-        <w:t>2016-Datacenter-with-Containers</w:t>
-      </w:r>
-      <w:r>
-        <w:rPr>
-          <w:rFonts w:ascii="Courier New" w:hAnsi="Courier New" w:cs="Courier New"/>
-          <w:color w:val="70AD47" w:themeColor="accent6"/>
-          <w:shd w:val="clear" w:color="auto" w:fill="FFFFFF"/>
-        </w:rPr>
-        <w:t xml:space="preserve"> is the output</w:t>
+        <w:t>2016-Datacenter-with-Containers is the output</w:t>
       </w:r>
     </w:p>
     <w:p>
@@ -2222,8 +2226,581 @@
         </w:rPr>
         <w:t>Default Azure disks</w:t>
       </w:r>
+    </w:p>
+    <w:p>
+      <w:pPr>
+        <w:rPr>
+          <w:rFonts w:ascii="Palatino Linotype" w:hAnsi="Palatino Linotype" w:cs="Segoe UI"/>
+          <w:color w:val="000000"/>
+          <w:shd w:val="clear" w:color="auto" w:fill="FFFFFF"/>
+        </w:rPr>
+      </w:pPr>
+      <w:r>
+        <w:rPr>
+          <w:rFonts w:ascii="Palatino Linotype" w:hAnsi="Palatino Linotype" w:cs="Segoe UI"/>
+          <w:color w:val="000000"/>
+          <w:shd w:val="clear" w:color="auto" w:fill="FFFFFF"/>
+        </w:rPr>
+        <w:lastRenderedPageBreak/>
+        <w:t xml:space="preserve">When an Azure virtual machine </w:t>
+      </w:r>
+      <w:proofErr w:type="gramStart"/>
+      <w:r>
+        <w:rPr>
+          <w:rFonts w:ascii="Palatino Linotype" w:hAnsi="Palatino Linotype" w:cs="Segoe UI"/>
+          <w:color w:val="000000"/>
+          <w:shd w:val="clear" w:color="auto" w:fill="FFFFFF"/>
+        </w:rPr>
+        <w:t>is created</w:t>
+      </w:r>
+      <w:proofErr w:type="gramEnd"/>
+      <w:r>
+        <w:rPr>
+          <w:rFonts w:ascii="Palatino Linotype" w:hAnsi="Palatino Linotype" w:cs="Segoe UI"/>
+          <w:color w:val="000000"/>
+          <w:shd w:val="clear" w:color="auto" w:fill="FFFFFF"/>
+        </w:rPr>
+        <w:t>, two disks are automatically attached to the virtual machine.</w:t>
+      </w:r>
+    </w:p>
+    <w:p>
+      <w:pPr>
+        <w:rPr>
+          <w:rFonts w:ascii="Palatino Linotype" w:hAnsi="Palatino Linotype"/>
+          <w:b/>
+          <w:bCs/>
+          <w:sz w:val="26"/>
+          <w:szCs w:val="26"/>
+        </w:rPr>
+      </w:pPr>
+      <w:r>
+        <w:rPr>
+          <w:rFonts w:ascii="Palatino Linotype" w:hAnsi="Palatino Linotype"/>
+          <w:b/>
+          <w:bCs/>
+          <w:sz w:val="26"/>
+          <w:szCs w:val="26"/>
+        </w:rPr>
+        <w:t>Operating system disk</w:t>
+      </w:r>
+    </w:p>
+    <w:p>
+      <w:pPr>
+        <w:rPr>
+          <w:rFonts w:ascii="Palatino Linotype" w:hAnsi="Palatino Linotype" w:cs="Segoe UI"/>
+          <w:color w:val="000000"/>
+          <w:shd w:val="clear" w:color="auto" w:fill="FFFFFF"/>
+        </w:rPr>
+      </w:pPr>
+      <w:r>
+        <w:rPr>
+          <w:rFonts w:ascii="Palatino Linotype" w:hAnsi="Palatino Linotype" w:cs="Segoe UI"/>
+          <w:color w:val="000000"/>
+          <w:shd w:val="clear" w:color="auto" w:fill="FFFFFF"/>
+        </w:rPr>
+        <w:t xml:space="preserve">Operating system disks can be sized up to </w:t>
+      </w:r>
+      <w:proofErr w:type="gramStart"/>
+      <w:r>
+        <w:rPr>
+          <w:rFonts w:ascii="Palatino Linotype" w:hAnsi="Palatino Linotype" w:cs="Segoe UI"/>
+          <w:color w:val="000000"/>
+          <w:shd w:val="clear" w:color="auto" w:fill="FFFFFF"/>
+        </w:rPr>
+        <w:t>4</w:t>
+      </w:r>
+      <w:proofErr w:type="gramEnd"/>
+      <w:r>
+        <w:rPr>
+          <w:rFonts w:ascii="Palatino Linotype" w:hAnsi="Palatino Linotype" w:cs="Segoe UI"/>
+          <w:color w:val="000000"/>
+          <w:shd w:val="clear" w:color="auto" w:fill="FFFFFF"/>
+        </w:rPr>
+        <w:t xml:space="preserve"> terabytes, and hosts the VMs operating system. The</w:t>
+      </w:r>
+      <w:r>
+        <w:rPr>
+          <w:rFonts w:ascii="Segoe UI" w:hAnsi="Segoe UI" w:cs="Segoe UI"/>
+          <w:color w:val="000000"/>
+          <w:shd w:val="clear" w:color="auto" w:fill="FFFFFF"/>
+        </w:rPr>
+        <w:t xml:space="preserve"> </w:t>
+      </w:r>
+      <w:r>
+        <w:rPr>
+          <w:rFonts w:ascii="Palatino Linotype" w:hAnsi="Palatino Linotype" w:cs="Segoe UI"/>
+          <w:color w:val="000000"/>
+          <w:shd w:val="clear" w:color="auto" w:fill="FFFFFF"/>
+        </w:rPr>
+        <w:t xml:space="preserve">OS disk </w:t>
+      </w:r>
+      <w:proofErr w:type="gramStart"/>
+      <w:r>
+        <w:rPr>
+          <w:rFonts w:ascii="Palatino Linotype" w:hAnsi="Palatino Linotype" w:cs="Segoe UI"/>
+          <w:color w:val="000000"/>
+          <w:shd w:val="clear" w:color="auto" w:fill="FFFFFF"/>
+        </w:rPr>
+        <w:t>is assigned</w:t>
+      </w:r>
+      <w:proofErr w:type="gramEnd"/>
+      <w:r>
+        <w:rPr>
+          <w:rFonts w:ascii="Palatino Linotype" w:hAnsi="Palatino Linotype" w:cs="Segoe UI"/>
+          <w:color w:val="000000"/>
+          <w:shd w:val="clear" w:color="auto" w:fill="FFFFFF"/>
+        </w:rPr>
+        <w:t xml:space="preserve"> a drive letter of </w:t>
+      </w:r>
+      <w:r>
+        <w:rPr>
+          <w:rFonts w:ascii="Palatino Linotype" w:hAnsi="Palatino Linotype"/>
+          <w:i/>
+          <w:iCs/>
+        </w:rPr>
+        <w:t>C:</w:t>
+      </w:r>
+      <w:r>
+        <w:rPr>
+          <w:rFonts w:ascii="Palatino Linotype" w:hAnsi="Palatino Linotype" w:cs="Segoe UI"/>
+          <w:color w:val="000000"/>
+          <w:shd w:val="clear" w:color="auto" w:fill="FFFFFF"/>
+        </w:rPr>
+        <w:t xml:space="preserve"> by default. The </w:t>
+      </w:r>
+      <w:proofErr w:type="gramStart"/>
+      <w:r>
+        <w:rPr>
+          <w:rFonts w:ascii="Palatino Linotype" w:hAnsi="Palatino Linotype" w:cs="Segoe UI"/>
+          <w:color w:val="000000"/>
+          <w:shd w:val="clear" w:color="auto" w:fill="FFFFFF"/>
+        </w:rPr>
+        <w:t>disk caching</w:t>
+      </w:r>
+      <w:proofErr w:type="gramEnd"/>
+      <w:r>
+        <w:rPr>
+          <w:rFonts w:ascii="Palatino Linotype" w:hAnsi="Palatino Linotype" w:cs="Segoe UI"/>
+          <w:color w:val="000000"/>
+          <w:shd w:val="clear" w:color="auto" w:fill="FFFFFF"/>
+        </w:rPr>
+        <w:t xml:space="preserve"> configuration of the OS disk is optimized for OS performance. The OS disk </w:t>
+      </w:r>
+      <w:r>
+        <w:rPr>
+          <w:rFonts w:ascii="Palatino Linotype" w:hAnsi="Palatino Linotype"/>
+          <w:b/>
+          <w:bCs/>
+        </w:rPr>
+        <w:t>should not</w:t>
+      </w:r>
+      <w:r>
+        <w:rPr>
+          <w:rFonts w:ascii="Palatino Linotype" w:hAnsi="Palatino Linotype" w:cs="Segoe UI"/>
+          <w:color w:val="000000"/>
+          <w:shd w:val="clear" w:color="auto" w:fill="FFFFFF"/>
+        </w:rPr>
+        <w:t xml:space="preserve"> host applications or data. For applications and data, use a data disk, which </w:t>
+      </w:r>
+      <w:proofErr w:type="gramStart"/>
+      <w:r>
+        <w:rPr>
+          <w:rFonts w:ascii="Palatino Linotype" w:hAnsi="Palatino Linotype" w:cs="Segoe UI"/>
+          <w:color w:val="000000"/>
+          <w:shd w:val="clear" w:color="auto" w:fill="FFFFFF"/>
+        </w:rPr>
+        <w:t>is detailed</w:t>
+      </w:r>
+      <w:proofErr w:type="gramEnd"/>
+      <w:r>
+        <w:rPr>
+          <w:rFonts w:ascii="Palatino Linotype" w:hAnsi="Palatino Linotype" w:cs="Segoe UI"/>
+          <w:color w:val="000000"/>
+          <w:shd w:val="clear" w:color="auto" w:fill="FFFFFF"/>
+        </w:rPr>
+        <w:t xml:space="preserve"> later in this article.</w:t>
+      </w:r>
+    </w:p>
+    <w:p>
+      <w:pPr>
+        <w:rPr>
+          <w:rFonts w:ascii="Segoe UI" w:hAnsi="Segoe UI" w:cs="Segoe UI"/>
+          <w:color w:val="000000"/>
+          <w:shd w:val="clear" w:color="auto" w:fill="FFFFFF"/>
+        </w:rPr>
+      </w:pPr>
+      <w:r>
+        <w:rPr>
+          <w:rFonts w:ascii="Palatino Linotype" w:hAnsi="Palatino Linotype"/>
+          <w:b/>
+          <w:sz w:val="26"/>
+          <w:szCs w:val="26"/>
+        </w:rPr>
+        <w:t>Temporary disk</w:t>
+      </w:r>
+      <w:r>
+        <w:rPr>
+          <w:rFonts w:ascii="Segoe UI" w:hAnsi="Segoe UI" w:cs="Segoe UI"/>
+          <w:color w:val="000000"/>
+          <w:shd w:val="clear" w:color="auto" w:fill="FFFFFF"/>
+        </w:rPr>
+        <w:t> </w:t>
+      </w:r>
+    </w:p>
+    <w:p>
+      <w:pPr>
+        <w:rPr>
+          <w:rFonts w:ascii="Palatino Linotype" w:hAnsi="Palatino Linotype" w:cs="Segoe UI"/>
+          <w:color w:val="000000"/>
+          <w:shd w:val="clear" w:color="auto" w:fill="FFFFFF"/>
+        </w:rPr>
+      </w:pPr>
+      <w:r>
+        <w:rPr>
+          <w:rFonts w:ascii="Palatino Linotype" w:hAnsi="Palatino Linotype" w:cs="Segoe UI"/>
+          <w:color w:val="000000"/>
+          <w:shd w:val="clear" w:color="auto" w:fill="FFFFFF"/>
+        </w:rPr>
+        <w:t xml:space="preserve">Temporary disks use a solid-state drive that is located on the same Azure host as the VM. </w:t>
+      </w:r>
+      <w:proofErr w:type="gramStart"/>
+      <w:r>
+        <w:rPr>
+          <w:rFonts w:ascii="Palatino Linotype" w:hAnsi="Palatino Linotype" w:cs="Segoe UI"/>
+          <w:color w:val="000000"/>
+          <w:shd w:val="clear" w:color="auto" w:fill="FFFFFF"/>
+        </w:rPr>
+        <w:t>Temp</w:t>
+      </w:r>
+      <w:proofErr w:type="gramEnd"/>
+      <w:r>
+        <w:rPr>
+          <w:rFonts w:ascii="Palatino Linotype" w:hAnsi="Palatino Linotype" w:cs="Segoe UI"/>
+          <w:color w:val="000000"/>
+          <w:shd w:val="clear" w:color="auto" w:fill="FFFFFF"/>
+        </w:rPr>
+        <w:t xml:space="preserve"> disks are highly performant and may be used for operations such as temporary data processing. However, if the VM </w:t>
+      </w:r>
+      <w:proofErr w:type="gramStart"/>
+      <w:r>
+        <w:rPr>
+          <w:rFonts w:ascii="Palatino Linotype" w:hAnsi="Palatino Linotype" w:cs="Segoe UI"/>
+          <w:color w:val="000000"/>
+          <w:shd w:val="clear" w:color="auto" w:fill="FFFFFF"/>
+        </w:rPr>
+        <w:t>is moved</w:t>
+      </w:r>
+      <w:proofErr w:type="gramEnd"/>
+      <w:r>
+        <w:rPr>
+          <w:rFonts w:ascii="Palatino Linotype" w:hAnsi="Palatino Linotype" w:cs="Segoe UI"/>
+          <w:color w:val="000000"/>
+          <w:shd w:val="clear" w:color="auto" w:fill="FFFFFF"/>
+        </w:rPr>
+        <w:t xml:space="preserve"> to a new host, any data stored on a temporary disk is removed. The size of the temporary disk </w:t>
+      </w:r>
+      <w:proofErr w:type="gramStart"/>
+      <w:r>
+        <w:rPr>
+          <w:rFonts w:ascii="Palatino Linotype" w:hAnsi="Palatino Linotype" w:cs="Segoe UI"/>
+          <w:color w:val="000000"/>
+          <w:shd w:val="clear" w:color="auto" w:fill="FFFFFF"/>
+        </w:rPr>
+        <w:t>is determined</w:t>
+      </w:r>
+      <w:proofErr w:type="gramEnd"/>
+      <w:r>
+        <w:rPr>
+          <w:rFonts w:ascii="Palatino Linotype" w:hAnsi="Palatino Linotype" w:cs="Segoe UI"/>
+          <w:color w:val="000000"/>
+          <w:shd w:val="clear" w:color="auto" w:fill="FFFFFF"/>
+        </w:rPr>
+        <w:t xml:space="preserve"> by the </w:t>
+      </w:r>
+      <w:hyperlink r:id="rId13" w:history="1">
+        <w:r>
+          <w:rPr>
+            <w:rFonts w:ascii="Palatino Linotype" w:hAnsi="Palatino Linotype"/>
+            <w:color w:val="000000"/>
+          </w:rPr>
+          <w:t>VM size</w:t>
+        </w:r>
+      </w:hyperlink>
+      <w:r>
+        <w:rPr>
+          <w:rFonts w:ascii="Palatino Linotype" w:hAnsi="Palatino Linotype" w:cs="Segoe UI"/>
+          <w:color w:val="000000"/>
+          <w:shd w:val="clear" w:color="auto" w:fill="FFFFFF"/>
+        </w:rPr>
+        <w:t xml:space="preserve">. Temporary disks </w:t>
+      </w:r>
+      <w:proofErr w:type="gramStart"/>
+      <w:r>
+        <w:rPr>
+          <w:rFonts w:ascii="Palatino Linotype" w:hAnsi="Palatino Linotype" w:cs="Segoe UI"/>
+          <w:color w:val="000000"/>
+          <w:shd w:val="clear" w:color="auto" w:fill="FFFFFF"/>
+        </w:rPr>
+        <w:t>are assigned</w:t>
+      </w:r>
+      <w:proofErr w:type="gramEnd"/>
+      <w:r>
+        <w:rPr>
+          <w:rFonts w:ascii="Palatino Linotype" w:hAnsi="Palatino Linotype" w:cs="Segoe UI"/>
+          <w:color w:val="000000"/>
+          <w:shd w:val="clear" w:color="auto" w:fill="FFFFFF"/>
+        </w:rPr>
+        <w:t xml:space="preserve"> a drive letter of </w:t>
+      </w:r>
+      <w:r>
+        <w:rPr>
+          <w:rFonts w:ascii="Palatino Linotype" w:hAnsi="Palatino Linotype"/>
+          <w:i/>
+          <w:iCs/>
+        </w:rPr>
+        <w:t>D:</w:t>
+      </w:r>
+      <w:r>
+        <w:rPr>
+          <w:rFonts w:ascii="Palatino Linotype" w:hAnsi="Palatino Linotype" w:cs="Segoe UI"/>
+          <w:color w:val="000000"/>
+          <w:shd w:val="clear" w:color="auto" w:fill="FFFFFF"/>
+        </w:rPr>
+        <w:t> by default.</w:t>
+      </w:r>
+    </w:p>
+    <w:p>
+      <w:pPr>
+        <w:rPr>
+          <w:rFonts w:ascii="Palatino Linotype" w:hAnsi="Palatino Linotype" w:cs="Segoe UI"/>
+          <w:b/>
+          <w:color w:val="000000"/>
+          <w:sz w:val="26"/>
+          <w:szCs w:val="26"/>
+          <w:shd w:val="clear" w:color="auto" w:fill="FFFFFF"/>
+        </w:rPr>
+      </w:pPr>
+      <w:r>
+        <w:rPr>
+          <w:rFonts w:ascii="Palatino Linotype" w:hAnsi="Palatino Linotype" w:cs="Segoe UI"/>
+          <w:b/>
+          <w:noProof/>
+          <w:color w:val="000000"/>
+          <w:sz w:val="26"/>
+          <w:szCs w:val="26"/>
+          <w:shd w:val="clear" w:color="auto" w:fill="FFFFFF"/>
+        </w:rPr>
+        <w:drawing>
+          <wp:inline distT="0" distB="0" distL="0" distR="0">
+            <wp:extent cx="5943600" cy="3103880"/>
+            <wp:effectExtent l="0" t="0" r="0" b="1270"/>
+            <wp:docPr id="1" name="Picture 1"/>
+            <wp:cNvGraphicFramePr>
+              <a:graphicFrameLocks xmlns:a="http://schemas.openxmlformats.org/drawingml/2006/main" noChangeAspect="1"/>
+            </wp:cNvGraphicFramePr>
+            <a:graphic xmlns:a="http://schemas.openxmlformats.org/drawingml/2006/main">
+              <a:graphicData uri="http://schemas.openxmlformats.org/drawingml/2006/picture">
+                <pic:pic xmlns:pic="http://schemas.openxmlformats.org/drawingml/2006/picture">
+                  <pic:nvPicPr>
+                    <pic:cNvPr id="0" name="Picture 1"/>
+                    <pic:cNvPicPr>
+                      <a:picLocks noChangeAspect="1" noChangeArrowheads="1"/>
+                    </pic:cNvPicPr>
+                  </pic:nvPicPr>
+                  <pic:blipFill>
+                    <a:blip r:embed="rId14" cstate="print">
+                      <a:extLst>
+                        <a:ext uri="{28A0092B-C50C-407E-A947-70E740481C1C}">
+                          <a14:useLocalDpi xmlns:a14="http://schemas.microsoft.com/office/drawing/2010/main" val="0"/>
+                        </a:ext>
+                      </a:extLst>
+                    </a:blip>
+                    <a:srcRect/>
+                    <a:stretch>
+                      <a:fillRect/>
+                    </a:stretch>
+                  </pic:blipFill>
+                  <pic:spPr bwMode="auto">
+                    <a:xfrm>
+                      <a:off x="0" y="0"/>
+                      <a:ext cx="5943600" cy="3103880"/>
+                    </a:xfrm>
+                    <a:prstGeom prst="rect">
+                      <a:avLst/>
+                    </a:prstGeom>
+                    <a:noFill/>
+                    <a:ln>
+                      <a:noFill/>
+                    </a:ln>
+                  </pic:spPr>
+                </pic:pic>
+              </a:graphicData>
+            </a:graphic>
+          </wp:inline>
+        </w:drawing>
+      </w:r>
+    </w:p>
+    <w:p>
+      <w:pPr>
+        <w:rPr>
+          <w:rFonts w:ascii="Palatino Linotype" w:hAnsi="Palatino Linotype"/>
+          <w:b/>
+          <w:sz w:val="26"/>
+          <w:szCs w:val="26"/>
+        </w:rPr>
+      </w:pPr>
+      <w:r>
+        <w:rPr>
+          <w:rFonts w:ascii="Palatino Linotype" w:hAnsi="Palatino Linotype"/>
+          <w:b/>
+          <w:sz w:val="26"/>
+          <w:szCs w:val="26"/>
+        </w:rPr>
+        <w:t>Azure data disks</w:t>
+      </w:r>
+    </w:p>
+    <w:p>
+      <w:pPr>
+        <w:rPr>
+          <w:rFonts w:ascii="Palatino Linotype" w:hAnsi="Palatino Linotype" w:cs="Segoe UI"/>
+          <w:color w:val="000000"/>
+          <w:shd w:val="clear" w:color="auto" w:fill="FFFFFF"/>
+        </w:rPr>
+      </w:pPr>
+      <w:r>
+        <w:rPr>
+          <w:rFonts w:ascii="Palatino Linotype" w:hAnsi="Palatino Linotype" w:cs="Segoe UI"/>
+          <w:color w:val="000000"/>
+          <w:shd w:val="clear" w:color="auto" w:fill="FFFFFF"/>
+        </w:rPr>
+        <w:t xml:space="preserve">Additional data disks </w:t>
+      </w:r>
+      <w:proofErr w:type="gramStart"/>
+      <w:r>
+        <w:rPr>
+          <w:rFonts w:ascii="Palatino Linotype" w:hAnsi="Palatino Linotype" w:cs="Segoe UI"/>
+          <w:color w:val="000000"/>
+          <w:shd w:val="clear" w:color="auto" w:fill="FFFFFF"/>
+        </w:rPr>
+        <w:t>can be added</w:t>
+      </w:r>
+      <w:proofErr w:type="gramEnd"/>
+      <w:r>
+        <w:rPr>
+          <w:rFonts w:ascii="Palatino Linotype" w:hAnsi="Palatino Linotype" w:cs="Segoe UI"/>
+          <w:color w:val="000000"/>
+          <w:shd w:val="clear" w:color="auto" w:fill="FFFFFF"/>
+        </w:rPr>
+        <w:t xml:space="preserve"> for installing applications and storing data. Data disks </w:t>
+      </w:r>
+      <w:proofErr w:type="gramStart"/>
+      <w:r>
+        <w:rPr>
+          <w:rFonts w:ascii="Palatino Linotype" w:hAnsi="Palatino Linotype" w:cs="Segoe UI"/>
+          <w:color w:val="000000"/>
+          <w:shd w:val="clear" w:color="auto" w:fill="FFFFFF"/>
+        </w:rPr>
+        <w:t>should be used</w:t>
+      </w:r>
+      <w:proofErr w:type="gramEnd"/>
+      <w:r>
+        <w:rPr>
+          <w:rFonts w:ascii="Palatino Linotype" w:hAnsi="Palatino Linotype" w:cs="Segoe UI"/>
+          <w:color w:val="000000"/>
+          <w:shd w:val="clear" w:color="auto" w:fill="FFFFFF"/>
+        </w:rPr>
+        <w:t xml:space="preserve"> in any situation where durable and responsive data storage is needed. </w:t>
+      </w:r>
+    </w:p>
+    <w:p>
+      <w:pPr>
+        <w:rPr>
+          <w:rFonts w:ascii="Palatino Linotype" w:hAnsi="Palatino Linotype"/>
+          <w:b/>
+          <w:sz w:val="26"/>
+          <w:szCs w:val="26"/>
+        </w:rPr>
+      </w:pPr>
+      <w:r>
+        <w:rPr>
+          <w:rFonts w:ascii="Palatino Linotype" w:hAnsi="Palatino Linotype"/>
+          <w:b/>
+          <w:sz w:val="26"/>
+          <w:szCs w:val="26"/>
+        </w:rPr>
+        <w:t>VM disk types</w:t>
+      </w:r>
+    </w:p>
+    <w:p>
+      <w:pPr>
+        <w:rPr>
+          <w:rFonts w:ascii="Palatino Linotype" w:hAnsi="Palatino Linotype" w:cs="Segoe UI"/>
+          <w:color w:val="000000"/>
+          <w:shd w:val="clear" w:color="auto" w:fill="FFFFFF"/>
+        </w:rPr>
+      </w:pPr>
+      <w:r>
+        <w:rPr>
+          <w:rFonts w:ascii="Palatino Linotype" w:hAnsi="Palatino Linotype"/>
+          <w:b/>
+          <w:bCs/>
+        </w:rPr>
+        <w:t>Standard disks</w:t>
+      </w:r>
+      <w:r>
+        <w:rPr>
+          <w:rFonts w:ascii="Palatino Linotype" w:hAnsi="Palatino Linotype" w:cs="Segoe UI"/>
+          <w:color w:val="000000"/>
+          <w:shd w:val="clear" w:color="auto" w:fill="FFFFFF"/>
+        </w:rPr>
+        <w:t> - backed by HDDs, and delivers cost-effective storage while still being performant</w:t>
+      </w:r>
+    </w:p>
+    <w:p>
+      <w:pPr>
+        <w:rPr>
+          <w:rFonts w:ascii="Palatino Linotype" w:hAnsi="Palatino Linotype"/>
+          <w:b/>
+          <w:bCs/>
+        </w:rPr>
+      </w:pPr>
+      <w:r>
+        <w:rPr>
+          <w:rFonts w:ascii="Palatino Linotype" w:hAnsi="Palatino Linotype"/>
+          <w:b/>
+        </w:rPr>
+        <w:lastRenderedPageBreak/>
+        <w:t>Premium disks</w:t>
+      </w:r>
+      <w:r>
+        <w:rPr>
+          <w:rFonts w:ascii="Palatino Linotype" w:hAnsi="Palatino Linotype"/>
+          <w:b/>
+          <w:bCs/>
+        </w:rPr>
+        <w:t xml:space="preserve"> - </w:t>
+      </w:r>
+      <w:r>
+        <w:rPr>
+          <w:rFonts w:ascii="Palatino Linotype" w:hAnsi="Palatino Linotype"/>
+          <w:bCs/>
+        </w:rPr>
+        <w:t>backed by SSD-based high-performance, low-latency disk. Perfect for VMs running production workload.</w:t>
+      </w:r>
       <w:bookmarkStart w:id="0" w:name="_GoBack"/>
       <w:bookmarkEnd w:id="0"/>
+    </w:p>
+    <w:p>
+      <w:pPr>
+        <w:rPr>
+          <w:rFonts w:ascii="Palatino Linotype" w:hAnsi="Palatino Linotype" w:cs="Segoe UI"/>
+          <w:b/>
+          <w:color w:val="000000"/>
+          <w:sz w:val="26"/>
+          <w:szCs w:val="26"/>
+          <w:shd w:val="clear" w:color="auto" w:fill="FFFFFF"/>
+        </w:rPr>
+      </w:pPr>
     </w:p>
     <w:p>
       <w:pPr>
@@ -3007,6 +3584,17 @@
       <w:szCs w:val="32"/>
     </w:rPr>
   </w:style>
+  <w:style w:type="character" w:styleId="Emphasis">
+    <w:name w:val="Emphasis"/>
+    <w:basedOn w:val="DefaultParagraphFont"/>
+    <w:uiPriority w:val="20"/>
+    <w:qFormat/>
+    <w:rsid w:val="000E6663"/>
+    <w:rPr>
+      <w:i/>
+      <w:iCs/>
+    </w:rPr>
+  </w:style>
 </w:styles>
 </file>
 

</xml_diff>

<commit_message>
Virtual Machine Load Balancer
</commit_message>
<xml_diff>
--- a/Documentation/Azure/Virtual Machine/Windows Virtual Machine.docx
+++ b/Documentation/Azure/Virtual Machine/Windows Virtual Machine.docx
@@ -218,7 +218,7 @@
         </w:rPr>
         <w:t xml:space="preserve"> Your subscription has default </w:t>
       </w:r>
-      <w:hyperlink r:id="rId5" w:history="1">
+      <w:hyperlink r:id="rId6" w:history="1">
         <w:r>
           <w:rPr>
             <w:rFonts w:ascii="Palatino Linotype" w:hAnsi="Palatino Linotype"/>
@@ -283,7 +283,7 @@
         </w:rPr>
         <w:t>Virtual machines use </w:t>
       </w:r>
-      <w:hyperlink r:id="rId6" w:history="1">
+      <w:hyperlink r:id="rId7" w:history="1">
         <w:r>
           <w:rPr>
             <w:rFonts w:ascii="Palatino Linotype" w:hAnsi="Palatino Linotype"/>
@@ -336,7 +336,7 @@
         </w:rPr>
         <w:t>Azure provides many </w:t>
       </w:r>
-      <w:hyperlink r:id="rId7" w:history="1">
+      <w:hyperlink r:id="rId8" w:history="1">
         <w:r>
           <w:rPr>
             <w:rFonts w:ascii="Palatino Linotype" w:hAnsi="Palatino Linotype"/>
@@ -445,7 +445,7 @@
         </w:rPr>
         <w:t>VM </w:t>
       </w:r>
-      <w:hyperlink r:id="rId8" w:history="1">
+      <w:hyperlink r:id="rId9" w:history="1">
         <w:r>
           <w:rPr>
             <w:rFonts w:ascii="Palatino Linotype" w:hAnsi="Palatino Linotype"/>
@@ -504,7 +504,7 @@
         </w:rPr>
         <w:t>Run custom scripts – The </w:t>
       </w:r>
-      <w:hyperlink r:id="rId9" w:history="1">
+      <w:hyperlink r:id="rId10" w:history="1">
         <w:r>
           <w:rPr>
             <w:rFonts w:ascii="Palatino Linotype" w:hAnsi="Palatino Linotype" w:cs="Segoe UI"/>
@@ -564,7 +564,7 @@
         </w:rPr>
         <w:t>Deploy and manage configurations – The </w:t>
       </w:r>
-      <w:hyperlink r:id="rId10" w:history="1">
+      <w:hyperlink r:id="rId11" w:history="1">
         <w:r>
           <w:rPr>
             <w:rFonts w:ascii="Palatino Linotype" w:hAnsi="Palatino Linotype" w:cs="Segoe UI"/>
@@ -622,7 +622,7 @@
         </w:rPr>
         <w:t>In order for your deployment to qualify for our 99.95 VM Service Level Agreement, you need to deploy two or more VMs running your workload inside an </w:t>
       </w:r>
-      <w:hyperlink r:id="rId11" w:history="1">
+      <w:hyperlink r:id="rId12" w:history="1">
         <w:r>
           <w:rPr>
             <w:rFonts w:ascii="Palatino Linotype" w:hAnsi="Palatino Linotype"/>
@@ -724,11 +724,13 @@
         <w:spacing w:after="0"/>
         <w:rPr>
           <w:rFonts w:ascii="Courier New" w:hAnsi="Courier New" w:cs="Courier New"/>
-        </w:rPr>
-      </w:pPr>
-      <w:r>
-        <w:rPr>
-          <w:rFonts w:ascii="Courier New" w:hAnsi="Courier New" w:cs="Courier New"/>
+          <w:highlight w:val="lightGray"/>
+        </w:rPr>
+      </w:pPr>
+      <w:r>
+        <w:rPr>
+          <w:rFonts w:ascii="Courier New" w:hAnsi="Courier New" w:cs="Courier New"/>
+          <w:highlight w:val="lightGray"/>
         </w:rPr>
         <w:t>New-</w:t>
       </w:r>
@@ -736,6 +738,7 @@
       <w:r>
         <w:rPr>
           <w:rFonts w:ascii="Courier New" w:hAnsi="Courier New" w:cs="Courier New"/>
+          <w:highlight w:val="lightGray"/>
         </w:rPr>
         <w:t>AzureRmVm</w:t>
       </w:r>
@@ -743,6 +746,7 @@
       <w:r>
         <w:rPr>
           <w:rFonts w:ascii="Courier New" w:hAnsi="Courier New" w:cs="Courier New"/>
+          <w:highlight w:val="lightGray"/>
         </w:rPr>
         <w:t xml:space="preserve"> `</w:t>
       </w:r>
@@ -752,11 +756,13 @@
         <w:spacing w:after="0"/>
         <w:rPr>
           <w:rFonts w:ascii="Courier New" w:hAnsi="Courier New" w:cs="Courier New"/>
-        </w:rPr>
-      </w:pPr>
-      <w:r>
-        <w:rPr>
-          <w:rFonts w:ascii="Courier New" w:hAnsi="Courier New" w:cs="Courier New"/>
+          <w:highlight w:val="lightGray"/>
+        </w:rPr>
+      </w:pPr>
+      <w:r>
+        <w:rPr>
+          <w:rFonts w:ascii="Courier New" w:hAnsi="Courier New" w:cs="Courier New"/>
+          <w:highlight w:val="lightGray"/>
         </w:rPr>
         <w:lastRenderedPageBreak/>
         <w:t xml:space="preserve">    -</w:t>
@@ -765,6 +771,7 @@
       <w:r>
         <w:rPr>
           <w:rFonts w:ascii="Courier New" w:hAnsi="Courier New" w:cs="Courier New"/>
+          <w:highlight w:val="lightGray"/>
         </w:rPr>
         <w:t>ResourceGroupName</w:t>
       </w:r>
@@ -772,6 +779,7 @@
       <w:r>
         <w:rPr>
           <w:rFonts w:ascii="Courier New" w:hAnsi="Courier New" w:cs="Courier New"/>
+          <w:highlight w:val="lightGray"/>
         </w:rPr>
         <w:t xml:space="preserve"> "</w:t>
       </w:r>
@@ -779,6 +787,7 @@
       <w:r>
         <w:rPr>
           <w:rFonts w:ascii="Courier New" w:hAnsi="Courier New" w:cs="Courier New"/>
+          <w:highlight w:val="lightGray"/>
         </w:rPr>
         <w:t>myResourceGroup</w:t>
       </w:r>
@@ -786,6 +795,7 @@
       <w:r>
         <w:rPr>
           <w:rFonts w:ascii="Courier New" w:hAnsi="Courier New" w:cs="Courier New"/>
+          <w:highlight w:val="lightGray"/>
         </w:rPr>
         <w:t>" `</w:t>
       </w:r>
@@ -795,11 +805,13 @@
         <w:spacing w:after="0"/>
         <w:rPr>
           <w:rFonts w:ascii="Courier New" w:hAnsi="Courier New" w:cs="Courier New"/>
-        </w:rPr>
-      </w:pPr>
-      <w:r>
-        <w:rPr>
-          <w:rFonts w:ascii="Courier New" w:hAnsi="Courier New" w:cs="Courier New"/>
+          <w:highlight w:val="lightGray"/>
+        </w:rPr>
+      </w:pPr>
+      <w:r>
+        <w:rPr>
+          <w:rFonts w:ascii="Courier New" w:hAnsi="Courier New" w:cs="Courier New"/>
+          <w:highlight w:val="lightGray"/>
         </w:rPr>
         <w:t xml:space="preserve">    -Name "</w:t>
       </w:r>
@@ -807,6 +819,7 @@
       <w:r>
         <w:rPr>
           <w:rFonts w:ascii="Courier New" w:hAnsi="Courier New" w:cs="Courier New"/>
+          <w:highlight w:val="lightGray"/>
         </w:rPr>
         <w:t>myVM</w:t>
       </w:r>
@@ -814,6 +827,7 @@
       <w:r>
         <w:rPr>
           <w:rFonts w:ascii="Courier New" w:hAnsi="Courier New" w:cs="Courier New"/>
+          <w:highlight w:val="lightGray"/>
         </w:rPr>
         <w:t>" `</w:t>
       </w:r>
@@ -823,11 +837,13 @@
         <w:spacing w:after="0"/>
         <w:rPr>
           <w:rFonts w:ascii="Courier New" w:hAnsi="Courier New" w:cs="Courier New"/>
-        </w:rPr>
-      </w:pPr>
-      <w:r>
-        <w:rPr>
-          <w:rFonts w:ascii="Courier New" w:hAnsi="Courier New" w:cs="Courier New"/>
+          <w:highlight w:val="lightGray"/>
+        </w:rPr>
+      </w:pPr>
+      <w:r>
+        <w:rPr>
+          <w:rFonts w:ascii="Courier New" w:hAnsi="Courier New" w:cs="Courier New"/>
+          <w:highlight w:val="lightGray"/>
         </w:rPr>
         <w:t xml:space="preserve">    -Location "East US" `</w:t>
       </w:r>
@@ -837,11 +853,13 @@
         <w:spacing w:after="0"/>
         <w:rPr>
           <w:rFonts w:ascii="Courier New" w:hAnsi="Courier New" w:cs="Courier New"/>
-        </w:rPr>
-      </w:pPr>
-      <w:r>
-        <w:rPr>
-          <w:rFonts w:ascii="Courier New" w:hAnsi="Courier New" w:cs="Courier New"/>
+          <w:highlight w:val="lightGray"/>
+        </w:rPr>
+      </w:pPr>
+      <w:r>
+        <w:rPr>
+          <w:rFonts w:ascii="Courier New" w:hAnsi="Courier New" w:cs="Courier New"/>
+          <w:highlight w:val="lightGray"/>
         </w:rPr>
         <w:t xml:space="preserve">    -</w:t>
       </w:r>
@@ -849,6 +867,7 @@
       <w:r>
         <w:rPr>
           <w:rFonts w:ascii="Courier New" w:hAnsi="Courier New" w:cs="Courier New"/>
+          <w:highlight w:val="lightGray"/>
         </w:rPr>
         <w:t>VirtualNetworkName</w:t>
       </w:r>
@@ -856,6 +875,7 @@
       <w:r>
         <w:rPr>
           <w:rFonts w:ascii="Courier New" w:hAnsi="Courier New" w:cs="Courier New"/>
+          <w:highlight w:val="lightGray"/>
         </w:rPr>
         <w:t xml:space="preserve"> "</w:t>
       </w:r>
@@ -863,6 +883,7 @@
       <w:r>
         <w:rPr>
           <w:rFonts w:ascii="Courier New" w:hAnsi="Courier New" w:cs="Courier New"/>
+          <w:highlight w:val="lightGray"/>
         </w:rPr>
         <w:t>myVnet</w:t>
       </w:r>
@@ -870,6 +891,7 @@
       <w:r>
         <w:rPr>
           <w:rFonts w:ascii="Courier New" w:hAnsi="Courier New" w:cs="Courier New"/>
+          <w:highlight w:val="lightGray"/>
         </w:rPr>
         <w:t>" `</w:t>
       </w:r>
@@ -879,11 +901,13 @@
         <w:spacing w:after="0"/>
         <w:rPr>
           <w:rFonts w:ascii="Courier New" w:hAnsi="Courier New" w:cs="Courier New"/>
-        </w:rPr>
-      </w:pPr>
-      <w:r>
-        <w:rPr>
-          <w:rFonts w:ascii="Courier New" w:hAnsi="Courier New" w:cs="Courier New"/>
+          <w:highlight w:val="lightGray"/>
+        </w:rPr>
+      </w:pPr>
+      <w:r>
+        <w:rPr>
+          <w:rFonts w:ascii="Courier New" w:hAnsi="Courier New" w:cs="Courier New"/>
+          <w:highlight w:val="lightGray"/>
         </w:rPr>
         <w:t xml:space="preserve">    -</w:t>
       </w:r>
@@ -891,6 +915,7 @@
       <w:r>
         <w:rPr>
           <w:rFonts w:ascii="Courier New" w:hAnsi="Courier New" w:cs="Courier New"/>
+          <w:highlight w:val="lightGray"/>
         </w:rPr>
         <w:t>SubnetName</w:t>
       </w:r>
@@ -898,6 +923,7 @@
       <w:r>
         <w:rPr>
           <w:rFonts w:ascii="Courier New" w:hAnsi="Courier New" w:cs="Courier New"/>
+          <w:highlight w:val="lightGray"/>
         </w:rPr>
         <w:t xml:space="preserve"> "</w:t>
       </w:r>
@@ -905,6 +931,7 @@
       <w:r>
         <w:rPr>
           <w:rFonts w:ascii="Courier New" w:hAnsi="Courier New" w:cs="Courier New"/>
+          <w:highlight w:val="lightGray"/>
         </w:rPr>
         <w:t>mySubnet</w:t>
       </w:r>
@@ -912,6 +939,7 @@
       <w:r>
         <w:rPr>
           <w:rFonts w:ascii="Courier New" w:hAnsi="Courier New" w:cs="Courier New"/>
+          <w:highlight w:val="lightGray"/>
         </w:rPr>
         <w:t>" `</w:t>
       </w:r>
@@ -921,11 +949,13 @@
         <w:spacing w:after="0"/>
         <w:rPr>
           <w:rFonts w:ascii="Courier New" w:hAnsi="Courier New" w:cs="Courier New"/>
-        </w:rPr>
-      </w:pPr>
-      <w:r>
-        <w:rPr>
-          <w:rFonts w:ascii="Courier New" w:hAnsi="Courier New" w:cs="Courier New"/>
+          <w:highlight w:val="lightGray"/>
+        </w:rPr>
+      </w:pPr>
+      <w:r>
+        <w:rPr>
+          <w:rFonts w:ascii="Courier New" w:hAnsi="Courier New" w:cs="Courier New"/>
+          <w:highlight w:val="lightGray"/>
         </w:rPr>
         <w:t xml:space="preserve">    -</w:t>
       </w:r>
@@ -933,6 +963,7 @@
       <w:r>
         <w:rPr>
           <w:rFonts w:ascii="Courier New" w:hAnsi="Courier New" w:cs="Courier New"/>
+          <w:highlight w:val="lightGray"/>
         </w:rPr>
         <w:t>SecurityGroupName</w:t>
       </w:r>
@@ -940,6 +971,7 @@
       <w:r>
         <w:rPr>
           <w:rFonts w:ascii="Courier New" w:hAnsi="Courier New" w:cs="Courier New"/>
+          <w:highlight w:val="lightGray"/>
         </w:rPr>
         <w:t xml:space="preserve"> "</w:t>
       </w:r>
@@ -947,6 +979,7 @@
       <w:r>
         <w:rPr>
           <w:rFonts w:ascii="Courier New" w:hAnsi="Courier New" w:cs="Courier New"/>
+          <w:highlight w:val="lightGray"/>
         </w:rPr>
         <w:t>myNetworkSecurityGroup</w:t>
       </w:r>
@@ -954,6 +987,7 @@
       <w:r>
         <w:rPr>
           <w:rFonts w:ascii="Courier New" w:hAnsi="Courier New" w:cs="Courier New"/>
+          <w:highlight w:val="lightGray"/>
         </w:rPr>
         <w:t>" `</w:t>
       </w:r>
@@ -963,11 +997,13 @@
         <w:spacing w:after="0"/>
         <w:rPr>
           <w:rFonts w:ascii="Courier New" w:hAnsi="Courier New" w:cs="Courier New"/>
-        </w:rPr>
-      </w:pPr>
-      <w:r>
-        <w:rPr>
-          <w:rFonts w:ascii="Courier New" w:hAnsi="Courier New" w:cs="Courier New"/>
+          <w:highlight w:val="lightGray"/>
+        </w:rPr>
+      </w:pPr>
+      <w:r>
+        <w:rPr>
+          <w:rFonts w:ascii="Courier New" w:hAnsi="Courier New" w:cs="Courier New"/>
+          <w:highlight w:val="lightGray"/>
         </w:rPr>
         <w:t xml:space="preserve">    -</w:t>
       </w:r>
@@ -975,6 +1011,7 @@
       <w:r>
         <w:rPr>
           <w:rFonts w:ascii="Courier New" w:hAnsi="Courier New" w:cs="Courier New"/>
+          <w:highlight w:val="lightGray"/>
         </w:rPr>
         <w:t>PublicIpAddressName</w:t>
       </w:r>
@@ -982,6 +1019,7 @@
       <w:r>
         <w:rPr>
           <w:rFonts w:ascii="Courier New" w:hAnsi="Courier New" w:cs="Courier New"/>
+          <w:highlight w:val="lightGray"/>
         </w:rPr>
         <w:t xml:space="preserve"> "</w:t>
       </w:r>
@@ -989,6 +1027,7 @@
       <w:r>
         <w:rPr>
           <w:rFonts w:ascii="Courier New" w:hAnsi="Courier New" w:cs="Courier New"/>
+          <w:highlight w:val="lightGray"/>
         </w:rPr>
         <w:t>myPublicIpAddress</w:t>
       </w:r>
@@ -996,6 +1035,7 @@
       <w:r>
         <w:rPr>
           <w:rFonts w:ascii="Courier New" w:hAnsi="Courier New" w:cs="Courier New"/>
+          <w:highlight w:val="lightGray"/>
         </w:rPr>
         <w:t>" `</w:t>
       </w:r>
@@ -1010,6 +1050,7 @@
       <w:r>
         <w:rPr>
           <w:rFonts w:ascii="Courier New" w:hAnsi="Courier New" w:cs="Courier New"/>
+          <w:highlight w:val="lightGray"/>
         </w:rPr>
         <w:t xml:space="preserve">    -</w:t>
       </w:r>
@@ -1017,6 +1058,7 @@
       <w:r>
         <w:rPr>
           <w:rFonts w:ascii="Courier New" w:hAnsi="Courier New" w:cs="Courier New"/>
+          <w:highlight w:val="lightGray"/>
         </w:rPr>
         <w:t>OpenPorts</w:t>
       </w:r>
@@ -1024,6 +1066,7 @@
       <w:r>
         <w:rPr>
           <w:rFonts w:ascii="Courier New" w:hAnsi="Courier New" w:cs="Courier New"/>
+          <w:highlight w:val="lightGray"/>
         </w:rPr>
         <w:t xml:space="preserve"> 80</w:t>
       </w:r>
@@ -1031,6 +1074,7 @@
       <w:r>
         <w:rPr>
           <w:rFonts w:ascii="Courier New" w:hAnsi="Courier New" w:cs="Courier New"/>
+          <w:highlight w:val="lightGray"/>
         </w:rPr>
         <w:t>,3389</w:t>
       </w:r>
@@ -1137,7 +1181,7 @@
         </w:rPr>
         <w:t xml:space="preserve"> to search the marketplace for other Windows images, which can also be used as a base for new VMs. This process consists of finding the publisher, offer, SKU, and optionally a version number to </w:t>
       </w:r>
-      <w:hyperlink r:id="rId12" w:anchor="terminology" w:history="1">
+      <w:hyperlink r:id="rId13" w:anchor="terminology" w:history="1">
         <w:r>
           <w:rPr>
             <w:rFonts w:ascii="Palatino Linotype" w:hAnsi="Palatino Linotype"/>
@@ -1177,6 +1221,7 @@
           <w:color w:val="8B0000"/>
           <w:sz w:val="18"/>
           <w:szCs w:val="18"/>
+          <w:highlight w:val="lightGray"/>
         </w:rPr>
       </w:pPr>
       <w:r>
@@ -1185,6 +1230,7 @@
           <w:color w:val="0000FF"/>
           <w:sz w:val="18"/>
           <w:szCs w:val="18"/>
+          <w:highlight w:val="lightGray"/>
         </w:rPr>
         <w:t>Get-</w:t>
       </w:r>
@@ -1195,6 +1241,7 @@
           <w:color w:val="0000FF"/>
           <w:sz w:val="18"/>
           <w:szCs w:val="18"/>
+          <w:highlight w:val="lightGray"/>
         </w:rPr>
         <w:t>AzureRmVMImagePublisher</w:t>
       </w:r>
@@ -1204,6 +1251,7 @@
           <w:rFonts w:ascii="Lucida Console" w:hAnsi="Lucida Console" w:cs="Lucida Console"/>
           <w:sz w:val="18"/>
           <w:szCs w:val="18"/>
+          <w:highlight w:val="lightGray"/>
         </w:rPr>
         <w:t xml:space="preserve"> </w:t>
       </w:r>
@@ -1213,6 +1261,7 @@
           <w:color w:val="000080"/>
           <w:sz w:val="18"/>
           <w:szCs w:val="18"/>
+          <w:highlight w:val="lightGray"/>
         </w:rPr>
         <w:t>-Location</w:t>
       </w:r>
@@ -1221,6 +1270,7 @@
           <w:rFonts w:ascii="Lucida Console" w:hAnsi="Lucida Console" w:cs="Lucida Console"/>
           <w:sz w:val="18"/>
           <w:szCs w:val="18"/>
+          <w:highlight w:val="lightGray"/>
         </w:rPr>
         <w:t xml:space="preserve"> </w:t>
       </w:r>
@@ -1230,6 +1280,7 @@
           <w:color w:val="8B0000"/>
           <w:sz w:val="18"/>
           <w:szCs w:val="18"/>
+          <w:highlight w:val="lightGray"/>
         </w:rPr>
         <w:t>"East US"</w:t>
       </w:r>
@@ -1244,6 +1295,7 @@
         <w:rPr>
           <w:rFonts w:ascii="Courier New" w:hAnsi="Courier New" w:cs="Courier New"/>
           <w:color w:val="70AD47" w:themeColor="accent6"/>
+          <w:highlight w:val="lightGray"/>
           <w:shd w:val="clear" w:color="auto" w:fill="FFFFFF"/>
         </w:rPr>
       </w:pPr>
@@ -1252,6 +1304,7 @@
         <w:rPr>
           <w:rFonts w:ascii="Courier New" w:hAnsi="Courier New" w:cs="Courier New"/>
           <w:color w:val="70AD47" w:themeColor="accent6"/>
+          <w:highlight w:val="lightGray"/>
           <w:shd w:val="clear" w:color="auto" w:fill="FFFFFF"/>
         </w:rPr>
         <w:t>MicrosoftWindowsServer</w:t>
@@ -1261,6 +1314,7 @@
         <w:rPr>
           <w:rFonts w:ascii="Courier New" w:hAnsi="Courier New" w:cs="Courier New"/>
           <w:color w:val="70AD47" w:themeColor="accent6"/>
+          <w:highlight w:val="lightGray"/>
           <w:shd w:val="clear" w:color="auto" w:fill="FFFFFF"/>
         </w:rPr>
         <w:t xml:space="preserve"> is the output</w:t>
@@ -1278,6 +1332,7 @@
           <w:color w:val="70AD47" w:themeColor="accent6"/>
           <w:sz w:val="18"/>
           <w:szCs w:val="18"/>
+          <w:highlight w:val="lightGray"/>
         </w:rPr>
       </w:pPr>
     </w:p>
@@ -1293,6 +1348,7 @@
           <w:color w:val="8B0000"/>
           <w:sz w:val="18"/>
           <w:szCs w:val="18"/>
+          <w:highlight w:val="lightGray"/>
         </w:rPr>
       </w:pPr>
       <w:r>
@@ -1301,6 +1357,7 @@
           <w:color w:val="0000FF"/>
           <w:sz w:val="18"/>
           <w:szCs w:val="18"/>
+          <w:highlight w:val="lightGray"/>
         </w:rPr>
         <w:t>Get-</w:t>
       </w:r>
@@ -1311,6 +1368,7 @@
           <w:color w:val="0000FF"/>
           <w:sz w:val="18"/>
           <w:szCs w:val="18"/>
+          <w:highlight w:val="lightGray"/>
         </w:rPr>
         <w:t>AzureRmVMImageOffer</w:t>
       </w:r>
@@ -1320,6 +1378,7 @@
           <w:rFonts w:ascii="Lucida Console" w:hAnsi="Lucida Console" w:cs="Lucida Console"/>
           <w:sz w:val="18"/>
           <w:szCs w:val="18"/>
+          <w:highlight w:val="lightGray"/>
         </w:rPr>
         <w:t xml:space="preserve"> </w:t>
       </w:r>
@@ -1329,6 +1388,7 @@
           <w:color w:val="000080"/>
           <w:sz w:val="18"/>
           <w:szCs w:val="18"/>
+          <w:highlight w:val="lightGray"/>
         </w:rPr>
         <w:t>-Location</w:t>
       </w:r>
@@ -1337,6 +1397,7 @@
           <w:rFonts w:ascii="Lucida Console" w:hAnsi="Lucida Console" w:cs="Lucida Console"/>
           <w:sz w:val="18"/>
           <w:szCs w:val="18"/>
+          <w:highlight w:val="lightGray"/>
         </w:rPr>
         <w:t xml:space="preserve"> </w:t>
       </w:r>
@@ -1346,6 +1407,7 @@
           <w:color w:val="8B0000"/>
           <w:sz w:val="18"/>
           <w:szCs w:val="18"/>
+          <w:highlight w:val="lightGray"/>
         </w:rPr>
         <w:t>"East US"</w:t>
       </w:r>
@@ -1354,6 +1416,7 @@
           <w:rFonts w:ascii="Lucida Console" w:hAnsi="Lucida Console" w:cs="Lucida Console"/>
           <w:sz w:val="18"/>
           <w:szCs w:val="18"/>
+          <w:highlight w:val="lightGray"/>
         </w:rPr>
         <w:t xml:space="preserve"> </w:t>
       </w:r>
@@ -1363,6 +1426,7 @@
           <w:color w:val="000080"/>
           <w:sz w:val="18"/>
           <w:szCs w:val="18"/>
+          <w:highlight w:val="lightGray"/>
         </w:rPr>
         <w:t>-</w:t>
       </w:r>
@@ -1373,6 +1437,7 @@
           <w:color w:val="000080"/>
           <w:sz w:val="18"/>
           <w:szCs w:val="18"/>
+          <w:highlight w:val="lightGray"/>
         </w:rPr>
         <w:t>PublisherName</w:t>
       </w:r>
@@ -1382,6 +1447,7 @@
           <w:rFonts w:ascii="Lucida Console" w:hAnsi="Lucida Console" w:cs="Lucida Console"/>
           <w:sz w:val="18"/>
           <w:szCs w:val="18"/>
+          <w:highlight w:val="lightGray"/>
         </w:rPr>
         <w:t xml:space="preserve"> </w:t>
       </w:r>
@@ -1391,6 +1457,7 @@
           <w:color w:val="8B0000"/>
           <w:sz w:val="18"/>
           <w:szCs w:val="18"/>
+          <w:highlight w:val="lightGray"/>
         </w:rPr>
         <w:t>"</w:t>
       </w:r>
@@ -1401,6 +1468,7 @@
           <w:color w:val="8B0000"/>
           <w:sz w:val="18"/>
           <w:szCs w:val="18"/>
+          <w:highlight w:val="lightGray"/>
         </w:rPr>
         <w:t>MicrosoftWindowsServer</w:t>
       </w:r>
@@ -1411,6 +1479,7 @@
           <w:color w:val="8B0000"/>
           <w:sz w:val="18"/>
           <w:szCs w:val="18"/>
+          <w:highlight w:val="lightGray"/>
         </w:rPr>
         <w:t>"</w:t>
       </w:r>
@@ -1425,6 +1494,7 @@
         <w:rPr>
           <w:rFonts w:ascii="Courier New" w:hAnsi="Courier New" w:cs="Courier New"/>
           <w:color w:val="70AD47" w:themeColor="accent6"/>
+          <w:highlight w:val="lightGray"/>
           <w:shd w:val="clear" w:color="auto" w:fill="FFFFFF"/>
         </w:rPr>
       </w:pPr>
@@ -1433,6 +1503,7 @@
         <w:rPr>
           <w:rFonts w:ascii="Courier New" w:hAnsi="Courier New" w:cs="Courier New"/>
           <w:color w:val="70AD47" w:themeColor="accent6"/>
+          <w:highlight w:val="lightGray"/>
           <w:shd w:val="clear" w:color="auto" w:fill="FFFFFF"/>
         </w:rPr>
         <w:t>WindowsServer</w:t>
@@ -1442,6 +1513,7 @@
         <w:rPr>
           <w:rFonts w:ascii="Courier New" w:hAnsi="Courier New" w:cs="Courier New"/>
           <w:color w:val="70AD47" w:themeColor="accent6"/>
+          <w:highlight w:val="lightGray"/>
           <w:shd w:val="clear" w:color="auto" w:fill="FFFFFF"/>
         </w:rPr>
         <w:t xml:space="preserve"> is the output</w:t>
@@ -1458,6 +1530,7 @@
           <w:rFonts w:ascii="Lucida Console" w:hAnsi="Lucida Console" w:cs="Lucida Console"/>
           <w:sz w:val="18"/>
           <w:szCs w:val="18"/>
+          <w:highlight w:val="lightGray"/>
         </w:rPr>
       </w:pPr>
     </w:p>
@@ -1473,6 +1546,7 @@
           <w:color w:val="8B0000"/>
           <w:sz w:val="18"/>
           <w:szCs w:val="18"/>
+          <w:highlight w:val="lightGray"/>
         </w:rPr>
       </w:pPr>
       <w:r>
@@ -1481,6 +1555,7 @@
           <w:color w:val="0000FF"/>
           <w:sz w:val="18"/>
           <w:szCs w:val="18"/>
+          <w:highlight w:val="lightGray"/>
         </w:rPr>
         <w:t>Get-</w:t>
       </w:r>
@@ -1491,6 +1566,7 @@
           <w:color w:val="0000FF"/>
           <w:sz w:val="18"/>
           <w:szCs w:val="18"/>
+          <w:highlight w:val="lightGray"/>
         </w:rPr>
         <w:t>AzureRmVMImageSku</w:t>
       </w:r>
@@ -1500,6 +1576,7 @@
           <w:rFonts w:ascii="Lucida Console" w:hAnsi="Lucida Console" w:cs="Lucida Console"/>
           <w:sz w:val="18"/>
           <w:szCs w:val="18"/>
+          <w:highlight w:val="lightGray"/>
         </w:rPr>
         <w:t xml:space="preserve"> </w:t>
       </w:r>
@@ -1509,6 +1586,7 @@
           <w:color w:val="000080"/>
           <w:sz w:val="18"/>
           <w:szCs w:val="18"/>
+          <w:highlight w:val="lightGray"/>
         </w:rPr>
         <w:t>-Location</w:t>
       </w:r>
@@ -1517,6 +1595,7 @@
           <w:rFonts w:ascii="Lucida Console" w:hAnsi="Lucida Console" w:cs="Lucida Console"/>
           <w:sz w:val="18"/>
           <w:szCs w:val="18"/>
+          <w:highlight w:val="lightGray"/>
         </w:rPr>
         <w:t xml:space="preserve"> </w:t>
       </w:r>
@@ -1526,6 +1605,7 @@
           <w:color w:val="8B0000"/>
           <w:sz w:val="18"/>
           <w:szCs w:val="18"/>
+          <w:highlight w:val="lightGray"/>
         </w:rPr>
         <w:t>"East US"</w:t>
       </w:r>
@@ -1534,6 +1614,7 @@
           <w:rFonts w:ascii="Lucida Console" w:hAnsi="Lucida Console" w:cs="Lucida Console"/>
           <w:sz w:val="18"/>
           <w:szCs w:val="18"/>
+          <w:highlight w:val="lightGray"/>
         </w:rPr>
         <w:t xml:space="preserve"> </w:t>
       </w:r>
@@ -1543,6 +1624,7 @@
           <w:color w:val="000080"/>
           <w:sz w:val="18"/>
           <w:szCs w:val="18"/>
+          <w:highlight w:val="lightGray"/>
         </w:rPr>
         <w:t>-</w:t>
       </w:r>
@@ -1553,6 +1635,7 @@
           <w:color w:val="000080"/>
           <w:sz w:val="18"/>
           <w:szCs w:val="18"/>
+          <w:highlight w:val="lightGray"/>
         </w:rPr>
         <w:t>PublisherName</w:t>
       </w:r>
@@ -1562,6 +1645,7 @@
           <w:rFonts w:ascii="Lucida Console" w:hAnsi="Lucida Console" w:cs="Lucida Console"/>
           <w:sz w:val="18"/>
           <w:szCs w:val="18"/>
+          <w:highlight w:val="lightGray"/>
         </w:rPr>
         <w:t xml:space="preserve"> </w:t>
       </w:r>
@@ -1571,6 +1655,7 @@
           <w:color w:val="8B0000"/>
           <w:sz w:val="18"/>
           <w:szCs w:val="18"/>
+          <w:highlight w:val="lightGray"/>
         </w:rPr>
         <w:t>"</w:t>
       </w:r>
@@ -1581,6 +1666,7 @@
           <w:color w:val="8B0000"/>
           <w:sz w:val="18"/>
           <w:szCs w:val="18"/>
+          <w:highlight w:val="lightGray"/>
         </w:rPr>
         <w:t>MicrosoftWindowsServer</w:t>
       </w:r>
@@ -1591,6 +1677,7 @@
           <w:color w:val="8B0000"/>
           <w:sz w:val="18"/>
           <w:szCs w:val="18"/>
+          <w:highlight w:val="lightGray"/>
         </w:rPr>
         <w:t>"</w:t>
       </w:r>
@@ -1599,6 +1686,7 @@
           <w:rFonts w:ascii="Lucida Console" w:hAnsi="Lucida Console" w:cs="Lucida Console"/>
           <w:sz w:val="18"/>
           <w:szCs w:val="18"/>
+          <w:highlight w:val="lightGray"/>
         </w:rPr>
         <w:t xml:space="preserve"> </w:t>
       </w:r>
@@ -1608,6 +1696,7 @@
           <w:color w:val="000080"/>
           <w:sz w:val="18"/>
           <w:szCs w:val="18"/>
+          <w:highlight w:val="lightGray"/>
         </w:rPr>
         <w:t>-Offer</w:t>
       </w:r>
@@ -1616,6 +1705,7 @@
           <w:rFonts w:ascii="Lucida Console" w:hAnsi="Lucida Console" w:cs="Lucida Console"/>
           <w:sz w:val="18"/>
           <w:szCs w:val="18"/>
+          <w:highlight w:val="lightGray"/>
         </w:rPr>
         <w:t xml:space="preserve"> </w:t>
       </w:r>
@@ -1625,6 +1715,7 @@
           <w:color w:val="8B0000"/>
           <w:sz w:val="18"/>
           <w:szCs w:val="18"/>
+          <w:highlight w:val="lightGray"/>
         </w:rPr>
         <w:t>"</w:t>
       </w:r>
@@ -1635,6 +1726,7 @@
           <w:color w:val="8B0000"/>
           <w:sz w:val="18"/>
           <w:szCs w:val="18"/>
+          <w:highlight w:val="lightGray"/>
         </w:rPr>
         <w:t>WindowsServer</w:t>
       </w:r>
@@ -1645,6 +1737,7 @@
           <w:color w:val="8B0000"/>
           <w:sz w:val="18"/>
           <w:szCs w:val="18"/>
+          <w:highlight w:val="lightGray"/>
         </w:rPr>
         <w:t xml:space="preserve">" </w:t>
       </w:r>
@@ -1667,6 +1760,7 @@
         <w:rPr>
           <w:rFonts w:ascii="Courier New" w:hAnsi="Courier New" w:cs="Courier New"/>
           <w:color w:val="70AD47" w:themeColor="accent6"/>
+          <w:highlight w:val="lightGray"/>
           <w:shd w:val="clear" w:color="auto" w:fill="FFFFFF"/>
         </w:rPr>
         <w:t>2016-Datacenter-with-Containers is the output</w:t>
@@ -1721,13 +1815,15 @@
         <w:rPr>
           <w:rFonts w:ascii="Courier New" w:hAnsi="Courier New" w:cs="Courier New"/>
           <w:color w:val="000000"/>
-          <w:shd w:val="clear" w:color="auto" w:fill="FFFFFF"/>
-        </w:rPr>
-      </w:pPr>
-      <w:r>
-        <w:rPr>
-          <w:rFonts w:ascii="Courier New" w:hAnsi="Courier New" w:cs="Courier New"/>
-          <w:color w:val="000000"/>
+          <w:highlight w:val="lightGray"/>
+          <w:shd w:val="clear" w:color="auto" w:fill="FFFFFF"/>
+        </w:rPr>
+      </w:pPr>
+      <w:r>
+        <w:rPr>
+          <w:rFonts w:ascii="Courier New" w:hAnsi="Courier New" w:cs="Courier New"/>
+          <w:color w:val="000000"/>
+          <w:highlight w:val="lightGray"/>
           <w:shd w:val="clear" w:color="auto" w:fill="FFFFFF"/>
         </w:rPr>
         <w:t>New-</w:t>
@@ -1737,6 +1833,7 @@
         <w:rPr>
           <w:rFonts w:ascii="Courier New" w:hAnsi="Courier New" w:cs="Courier New"/>
           <w:color w:val="000000"/>
+          <w:highlight w:val="lightGray"/>
           <w:shd w:val="clear" w:color="auto" w:fill="FFFFFF"/>
         </w:rPr>
         <w:t>AzureRmVm</w:t>
@@ -1746,6 +1843,7 @@
         <w:rPr>
           <w:rFonts w:ascii="Courier New" w:hAnsi="Courier New" w:cs="Courier New"/>
           <w:color w:val="000000"/>
+          <w:highlight w:val="lightGray"/>
           <w:shd w:val="clear" w:color="auto" w:fill="FFFFFF"/>
         </w:rPr>
         <w:t xml:space="preserve"> `</w:t>
@@ -1757,13 +1855,15 @@
         <w:rPr>
           <w:rFonts w:ascii="Courier New" w:hAnsi="Courier New" w:cs="Courier New"/>
           <w:color w:val="000000"/>
-          <w:shd w:val="clear" w:color="auto" w:fill="FFFFFF"/>
-        </w:rPr>
-      </w:pPr>
-      <w:r>
-        <w:rPr>
-          <w:rFonts w:ascii="Courier New" w:hAnsi="Courier New" w:cs="Courier New"/>
-          <w:color w:val="000000"/>
+          <w:highlight w:val="lightGray"/>
+          <w:shd w:val="clear" w:color="auto" w:fill="FFFFFF"/>
+        </w:rPr>
+      </w:pPr>
+      <w:r>
+        <w:rPr>
+          <w:rFonts w:ascii="Courier New" w:hAnsi="Courier New" w:cs="Courier New"/>
+          <w:color w:val="000000"/>
+          <w:highlight w:val="lightGray"/>
           <w:shd w:val="clear" w:color="auto" w:fill="FFFFFF"/>
         </w:rPr>
         <w:t xml:space="preserve">    -</w:t>
@@ -1773,6 +1873,7 @@
         <w:rPr>
           <w:rFonts w:ascii="Courier New" w:hAnsi="Courier New" w:cs="Courier New"/>
           <w:color w:val="000000"/>
+          <w:highlight w:val="lightGray"/>
           <w:shd w:val="clear" w:color="auto" w:fill="FFFFFF"/>
         </w:rPr>
         <w:t>ResourceGroupName</w:t>
@@ -1782,6 +1883,7 @@
         <w:rPr>
           <w:rFonts w:ascii="Courier New" w:hAnsi="Courier New" w:cs="Courier New"/>
           <w:color w:val="000000"/>
+          <w:highlight w:val="lightGray"/>
           <w:shd w:val="clear" w:color="auto" w:fill="FFFFFF"/>
         </w:rPr>
         <w:t xml:space="preserve"> "</w:t>
@@ -1791,6 +1893,7 @@
         <w:rPr>
           <w:rFonts w:ascii="Courier New" w:hAnsi="Courier New" w:cs="Courier New"/>
           <w:color w:val="000000"/>
+          <w:highlight w:val="lightGray"/>
           <w:shd w:val="clear" w:color="auto" w:fill="FFFFFF"/>
         </w:rPr>
         <w:t>myResourceGroupVM</w:t>
@@ -1800,6 +1903,7 @@
         <w:rPr>
           <w:rFonts w:ascii="Courier New" w:hAnsi="Courier New" w:cs="Courier New"/>
           <w:color w:val="000000"/>
+          <w:highlight w:val="lightGray"/>
           <w:shd w:val="clear" w:color="auto" w:fill="FFFFFF"/>
         </w:rPr>
         <w:t>" `</w:t>
@@ -1811,13 +1915,15 @@
         <w:rPr>
           <w:rFonts w:ascii="Courier New" w:hAnsi="Courier New" w:cs="Courier New"/>
           <w:color w:val="000000"/>
-          <w:shd w:val="clear" w:color="auto" w:fill="FFFFFF"/>
-        </w:rPr>
-      </w:pPr>
-      <w:r>
-        <w:rPr>
-          <w:rFonts w:ascii="Courier New" w:hAnsi="Courier New" w:cs="Courier New"/>
-          <w:color w:val="000000"/>
+          <w:highlight w:val="lightGray"/>
+          <w:shd w:val="clear" w:color="auto" w:fill="FFFFFF"/>
+        </w:rPr>
+      </w:pPr>
+      <w:r>
+        <w:rPr>
+          <w:rFonts w:ascii="Courier New" w:hAnsi="Courier New" w:cs="Courier New"/>
+          <w:color w:val="000000"/>
+          <w:highlight w:val="lightGray"/>
           <w:shd w:val="clear" w:color="auto" w:fill="FFFFFF"/>
         </w:rPr>
         <w:t xml:space="preserve">    -Name "myVM2" `</w:t>
@@ -1829,13 +1935,15 @@
         <w:rPr>
           <w:rFonts w:ascii="Courier New" w:hAnsi="Courier New" w:cs="Courier New"/>
           <w:color w:val="000000"/>
-          <w:shd w:val="clear" w:color="auto" w:fill="FFFFFF"/>
-        </w:rPr>
-      </w:pPr>
-      <w:r>
-        <w:rPr>
-          <w:rFonts w:ascii="Courier New" w:hAnsi="Courier New" w:cs="Courier New"/>
-          <w:color w:val="000000"/>
+          <w:highlight w:val="lightGray"/>
+          <w:shd w:val="clear" w:color="auto" w:fill="FFFFFF"/>
+        </w:rPr>
+      </w:pPr>
+      <w:r>
+        <w:rPr>
+          <w:rFonts w:ascii="Courier New" w:hAnsi="Courier New" w:cs="Courier New"/>
+          <w:color w:val="000000"/>
+          <w:highlight w:val="lightGray"/>
           <w:shd w:val="clear" w:color="auto" w:fill="FFFFFF"/>
         </w:rPr>
         <w:t xml:space="preserve">    -Location "</w:t>
@@ -1845,6 +1953,7 @@
         <w:rPr>
           <w:rFonts w:ascii="Courier New" w:hAnsi="Courier New" w:cs="Courier New"/>
           <w:color w:val="000000"/>
+          <w:highlight w:val="lightGray"/>
           <w:shd w:val="clear" w:color="auto" w:fill="FFFFFF"/>
         </w:rPr>
         <w:t>EastUS</w:t>
@@ -1854,6 +1963,7 @@
         <w:rPr>
           <w:rFonts w:ascii="Courier New" w:hAnsi="Courier New" w:cs="Courier New"/>
           <w:color w:val="000000"/>
+          <w:highlight w:val="lightGray"/>
           <w:shd w:val="clear" w:color="auto" w:fill="FFFFFF"/>
         </w:rPr>
         <w:t>" `</w:t>
@@ -1865,13 +1975,15 @@
         <w:rPr>
           <w:rFonts w:ascii="Courier New" w:hAnsi="Courier New" w:cs="Courier New"/>
           <w:color w:val="000000"/>
-          <w:shd w:val="clear" w:color="auto" w:fill="FFFFFF"/>
-        </w:rPr>
-      </w:pPr>
-      <w:r>
-        <w:rPr>
-          <w:rFonts w:ascii="Courier New" w:hAnsi="Courier New" w:cs="Courier New"/>
-          <w:color w:val="000000"/>
+          <w:highlight w:val="lightGray"/>
+          <w:shd w:val="clear" w:color="auto" w:fill="FFFFFF"/>
+        </w:rPr>
+      </w:pPr>
+      <w:r>
+        <w:rPr>
+          <w:rFonts w:ascii="Courier New" w:hAnsi="Courier New" w:cs="Courier New"/>
+          <w:color w:val="000000"/>
+          <w:highlight w:val="lightGray"/>
           <w:shd w:val="clear" w:color="auto" w:fill="FFFFFF"/>
         </w:rPr>
         <w:t xml:space="preserve">    -</w:t>
@@ -1881,6 +1993,7 @@
         <w:rPr>
           <w:rFonts w:ascii="Courier New" w:hAnsi="Courier New" w:cs="Courier New"/>
           <w:color w:val="000000"/>
+          <w:highlight w:val="lightGray"/>
           <w:shd w:val="clear" w:color="auto" w:fill="FFFFFF"/>
         </w:rPr>
         <w:t>VirtualNetworkName</w:t>
@@ -1890,6 +2003,7 @@
         <w:rPr>
           <w:rFonts w:ascii="Courier New" w:hAnsi="Courier New" w:cs="Courier New"/>
           <w:color w:val="000000"/>
+          <w:highlight w:val="lightGray"/>
           <w:shd w:val="clear" w:color="auto" w:fill="FFFFFF"/>
         </w:rPr>
         <w:t xml:space="preserve"> "</w:t>
@@ -1899,6 +2013,7 @@
         <w:rPr>
           <w:rFonts w:ascii="Courier New" w:hAnsi="Courier New" w:cs="Courier New"/>
           <w:color w:val="000000"/>
+          <w:highlight w:val="lightGray"/>
           <w:shd w:val="clear" w:color="auto" w:fill="FFFFFF"/>
         </w:rPr>
         <w:t>myVnet</w:t>
@@ -1908,6 +2023,7 @@
         <w:rPr>
           <w:rFonts w:ascii="Courier New" w:hAnsi="Courier New" w:cs="Courier New"/>
           <w:color w:val="000000"/>
+          <w:highlight w:val="lightGray"/>
           <w:shd w:val="clear" w:color="auto" w:fill="FFFFFF"/>
         </w:rPr>
         <w:t>" `</w:t>
@@ -1919,13 +2035,15 @@
         <w:rPr>
           <w:rFonts w:ascii="Courier New" w:hAnsi="Courier New" w:cs="Courier New"/>
           <w:color w:val="000000"/>
-          <w:shd w:val="clear" w:color="auto" w:fill="FFFFFF"/>
-        </w:rPr>
-      </w:pPr>
-      <w:r>
-        <w:rPr>
-          <w:rFonts w:ascii="Courier New" w:hAnsi="Courier New" w:cs="Courier New"/>
-          <w:color w:val="000000"/>
+          <w:highlight w:val="lightGray"/>
+          <w:shd w:val="clear" w:color="auto" w:fill="FFFFFF"/>
+        </w:rPr>
+      </w:pPr>
+      <w:r>
+        <w:rPr>
+          <w:rFonts w:ascii="Courier New" w:hAnsi="Courier New" w:cs="Courier New"/>
+          <w:color w:val="000000"/>
+          <w:highlight w:val="lightGray"/>
           <w:shd w:val="clear" w:color="auto" w:fill="FFFFFF"/>
         </w:rPr>
         <w:t xml:space="preserve">    -</w:t>
@@ -1935,6 +2053,7 @@
         <w:rPr>
           <w:rFonts w:ascii="Courier New" w:hAnsi="Courier New" w:cs="Courier New"/>
           <w:color w:val="000000"/>
+          <w:highlight w:val="lightGray"/>
           <w:shd w:val="clear" w:color="auto" w:fill="FFFFFF"/>
         </w:rPr>
         <w:t>SubnetName</w:t>
@@ -1944,6 +2063,7 @@
         <w:rPr>
           <w:rFonts w:ascii="Courier New" w:hAnsi="Courier New" w:cs="Courier New"/>
           <w:color w:val="000000"/>
+          <w:highlight w:val="lightGray"/>
           <w:shd w:val="clear" w:color="auto" w:fill="FFFFFF"/>
         </w:rPr>
         <w:t xml:space="preserve"> "</w:t>
@@ -1953,6 +2073,7 @@
         <w:rPr>
           <w:rFonts w:ascii="Courier New" w:hAnsi="Courier New" w:cs="Courier New"/>
           <w:color w:val="000000"/>
+          <w:highlight w:val="lightGray"/>
           <w:shd w:val="clear" w:color="auto" w:fill="FFFFFF"/>
         </w:rPr>
         <w:t>mySubnet</w:t>
@@ -1962,6 +2083,7 @@
         <w:rPr>
           <w:rFonts w:ascii="Courier New" w:hAnsi="Courier New" w:cs="Courier New"/>
           <w:color w:val="000000"/>
+          <w:highlight w:val="lightGray"/>
           <w:shd w:val="clear" w:color="auto" w:fill="FFFFFF"/>
         </w:rPr>
         <w:t>" `</w:t>
@@ -1973,13 +2095,15 @@
         <w:rPr>
           <w:rFonts w:ascii="Courier New" w:hAnsi="Courier New" w:cs="Courier New"/>
           <w:color w:val="000000"/>
-          <w:shd w:val="clear" w:color="auto" w:fill="FFFFFF"/>
-        </w:rPr>
-      </w:pPr>
-      <w:r>
-        <w:rPr>
-          <w:rFonts w:ascii="Courier New" w:hAnsi="Courier New" w:cs="Courier New"/>
-          <w:color w:val="000000"/>
+          <w:highlight w:val="lightGray"/>
+          <w:shd w:val="clear" w:color="auto" w:fill="FFFFFF"/>
+        </w:rPr>
+      </w:pPr>
+      <w:r>
+        <w:rPr>
+          <w:rFonts w:ascii="Courier New" w:hAnsi="Courier New" w:cs="Courier New"/>
+          <w:color w:val="000000"/>
+          <w:highlight w:val="lightGray"/>
           <w:shd w:val="clear" w:color="auto" w:fill="FFFFFF"/>
         </w:rPr>
         <w:t xml:space="preserve">    -</w:t>
@@ -1989,6 +2113,7 @@
         <w:rPr>
           <w:rFonts w:ascii="Courier New" w:hAnsi="Courier New" w:cs="Courier New"/>
           <w:color w:val="000000"/>
+          <w:highlight w:val="lightGray"/>
           <w:shd w:val="clear" w:color="auto" w:fill="FFFFFF"/>
         </w:rPr>
         <w:t>SecurityGroupName</w:t>
@@ -1998,6 +2123,7 @@
         <w:rPr>
           <w:rFonts w:ascii="Courier New" w:hAnsi="Courier New" w:cs="Courier New"/>
           <w:color w:val="000000"/>
+          <w:highlight w:val="lightGray"/>
           <w:shd w:val="clear" w:color="auto" w:fill="FFFFFF"/>
         </w:rPr>
         <w:t xml:space="preserve"> "</w:t>
@@ -2007,6 +2133,7 @@
         <w:rPr>
           <w:rFonts w:ascii="Courier New" w:hAnsi="Courier New" w:cs="Courier New"/>
           <w:color w:val="000000"/>
+          <w:highlight w:val="lightGray"/>
           <w:shd w:val="clear" w:color="auto" w:fill="FFFFFF"/>
         </w:rPr>
         <w:t>myNetworkSecurityGroup</w:t>
@@ -2016,6 +2143,7 @@
         <w:rPr>
           <w:rFonts w:ascii="Courier New" w:hAnsi="Courier New" w:cs="Courier New"/>
           <w:color w:val="000000"/>
+          <w:highlight w:val="lightGray"/>
           <w:shd w:val="clear" w:color="auto" w:fill="FFFFFF"/>
         </w:rPr>
         <w:t>" `</w:t>
@@ -2027,13 +2155,15 @@
         <w:rPr>
           <w:rFonts w:ascii="Courier New" w:hAnsi="Courier New" w:cs="Courier New"/>
           <w:color w:val="000000"/>
-          <w:shd w:val="clear" w:color="auto" w:fill="FFFFFF"/>
-        </w:rPr>
-      </w:pPr>
-      <w:r>
-        <w:rPr>
-          <w:rFonts w:ascii="Courier New" w:hAnsi="Courier New" w:cs="Courier New"/>
-          <w:color w:val="000000"/>
+          <w:highlight w:val="lightGray"/>
+          <w:shd w:val="clear" w:color="auto" w:fill="FFFFFF"/>
+        </w:rPr>
+      </w:pPr>
+      <w:r>
+        <w:rPr>
+          <w:rFonts w:ascii="Courier New" w:hAnsi="Courier New" w:cs="Courier New"/>
+          <w:color w:val="000000"/>
+          <w:highlight w:val="lightGray"/>
           <w:shd w:val="clear" w:color="auto" w:fill="FFFFFF"/>
         </w:rPr>
         <w:t xml:space="preserve">    -</w:t>
@@ -2043,6 +2173,7 @@
         <w:rPr>
           <w:rFonts w:ascii="Courier New" w:hAnsi="Courier New" w:cs="Courier New"/>
           <w:color w:val="000000"/>
+          <w:highlight w:val="lightGray"/>
           <w:shd w:val="clear" w:color="auto" w:fill="FFFFFF"/>
         </w:rPr>
         <w:t>PublicIpAddressName</w:t>
@@ -2052,6 +2183,7 @@
         <w:rPr>
           <w:rFonts w:ascii="Courier New" w:hAnsi="Courier New" w:cs="Courier New"/>
           <w:color w:val="000000"/>
+          <w:highlight w:val="lightGray"/>
           <w:shd w:val="clear" w:color="auto" w:fill="FFFFFF"/>
         </w:rPr>
         <w:t xml:space="preserve"> "myPublicIpAddress2" `</w:t>
@@ -2063,13 +2195,15 @@
         <w:rPr>
           <w:rFonts w:ascii="Courier New" w:hAnsi="Courier New" w:cs="Courier New"/>
           <w:color w:val="000000"/>
-          <w:shd w:val="clear" w:color="auto" w:fill="FFFFFF"/>
-        </w:rPr>
-      </w:pPr>
-      <w:r>
-        <w:rPr>
-          <w:rFonts w:ascii="Courier New" w:hAnsi="Courier New" w:cs="Courier New"/>
-          <w:color w:val="000000"/>
+          <w:highlight w:val="lightGray"/>
+          <w:shd w:val="clear" w:color="auto" w:fill="FFFFFF"/>
+        </w:rPr>
+      </w:pPr>
+      <w:r>
+        <w:rPr>
+          <w:rFonts w:ascii="Courier New" w:hAnsi="Courier New" w:cs="Courier New"/>
+          <w:color w:val="000000"/>
+          <w:highlight w:val="lightGray"/>
           <w:shd w:val="clear" w:color="auto" w:fill="FFFFFF"/>
         </w:rPr>
         <w:t xml:space="preserve">    -</w:t>
@@ -2079,6 +2213,7 @@
         <w:rPr>
           <w:rFonts w:ascii="Courier New" w:hAnsi="Courier New" w:cs="Courier New"/>
           <w:color w:val="000000"/>
+          <w:highlight w:val="lightGray"/>
           <w:shd w:val="clear" w:color="auto" w:fill="FFFFFF"/>
         </w:rPr>
         <w:t>ImageName</w:t>
@@ -2088,6 +2223,7 @@
         <w:rPr>
           <w:rFonts w:ascii="Courier New" w:hAnsi="Courier New" w:cs="Courier New"/>
           <w:color w:val="000000"/>
+          <w:highlight w:val="lightGray"/>
           <w:shd w:val="clear" w:color="auto" w:fill="FFFFFF"/>
         </w:rPr>
         <w:t xml:space="preserve"> "MicrosoftWindowsServer</w:t>
@@ -2097,6 +2233,7 @@
         <w:rPr>
           <w:rFonts w:ascii="Courier New" w:hAnsi="Courier New" w:cs="Courier New"/>
           <w:color w:val="000000"/>
+          <w:highlight w:val="lightGray"/>
           <w:shd w:val="clear" w:color="auto" w:fill="FFFFFF"/>
         </w:rPr>
         <w:t>:WindowsServer:2016</w:t>
@@ -2106,6 +2243,7 @@
         <w:rPr>
           <w:rFonts w:ascii="Courier New" w:hAnsi="Courier New" w:cs="Courier New"/>
           <w:color w:val="000000"/>
+          <w:highlight w:val="lightGray"/>
           <w:shd w:val="clear" w:color="auto" w:fill="FFFFFF"/>
         </w:rPr>
         <w:t>-Datacenter-with-Containers:latest" `</w:t>
@@ -2117,13 +2255,15 @@
         <w:rPr>
           <w:rFonts w:ascii="Courier New" w:hAnsi="Courier New" w:cs="Courier New"/>
           <w:color w:val="000000"/>
-          <w:shd w:val="clear" w:color="auto" w:fill="FFFFFF"/>
-        </w:rPr>
-      </w:pPr>
-      <w:r>
-        <w:rPr>
-          <w:rFonts w:ascii="Courier New" w:hAnsi="Courier New" w:cs="Courier New"/>
-          <w:color w:val="000000"/>
+          <w:highlight w:val="lightGray"/>
+          <w:shd w:val="clear" w:color="auto" w:fill="FFFFFF"/>
+        </w:rPr>
+      </w:pPr>
+      <w:r>
+        <w:rPr>
+          <w:rFonts w:ascii="Courier New" w:hAnsi="Courier New" w:cs="Courier New"/>
+          <w:color w:val="000000"/>
+          <w:highlight w:val="lightGray"/>
           <w:shd w:val="clear" w:color="auto" w:fill="FFFFFF"/>
         </w:rPr>
         <w:t xml:space="preserve">    -Credential $cred `</w:t>
@@ -2142,6 +2282,7 @@
         <w:rPr>
           <w:rFonts w:ascii="Courier New" w:hAnsi="Courier New" w:cs="Courier New"/>
           <w:color w:val="000000"/>
+          <w:highlight w:val="lightGray"/>
           <w:shd w:val="clear" w:color="auto" w:fill="FFFFFF"/>
         </w:rPr>
         <w:t xml:space="preserve">    -</w:t>
@@ -2151,6 +2292,7 @@
         <w:rPr>
           <w:rFonts w:ascii="Courier New" w:hAnsi="Courier New" w:cs="Courier New"/>
           <w:color w:val="000000"/>
+          <w:highlight w:val="lightGray"/>
           <w:shd w:val="clear" w:color="auto" w:fill="FFFFFF"/>
         </w:rPr>
         <w:t>AsJob</w:t>
@@ -2517,7 +2659,7 @@
         </w:rPr>
         <w:t xml:space="preserve"> by the </w:t>
       </w:r>
-      <w:hyperlink r:id="rId13" w:history="1">
+      <w:hyperlink r:id="rId14" w:history="1">
         <w:r>
           <w:rPr>
             <w:rFonts w:ascii="Palatino Linotype" w:hAnsi="Palatino Linotype"/>
@@ -2608,7 +2750,7 @@
                     </pic:cNvPicPr>
                   </pic:nvPicPr>
                   <pic:blipFill>
-                    <a:blip r:embed="rId14" cstate="print">
+                    <a:blip r:embed="rId15" cstate="print">
                       <a:extLst>
                         <a:ext uri="{28A0092B-C50C-407E-A947-70E740481C1C}">
                           <a14:useLocalDpi xmlns:a14="http://schemas.microsoft.com/office/drawing/2010/main" val="0"/>
@@ -2760,7 +2902,6 @@
       <w:pPr>
         <w:rPr>
           <w:rFonts w:ascii="Palatino Linotype" w:hAnsi="Palatino Linotype"/>
-          <w:b/>
           <w:bCs/>
         </w:rPr>
       </w:pPr>
@@ -2787,50 +2928,1464 @@
         </w:rPr>
         <w:t>backed by SSD-based high-performance, low-latency disk. Perfect for VMs running production workload.</w:t>
       </w:r>
-      <w:bookmarkStart w:id="0" w:name="_GoBack"/>
-      <w:bookmarkEnd w:id="0"/>
-    </w:p>
-    <w:p>
-      <w:pPr>
-        <w:rPr>
-          <w:rFonts w:ascii="Palatino Linotype" w:hAnsi="Palatino Linotype" w:cs="Segoe UI"/>
-          <w:b/>
-          <w:color w:val="000000"/>
+    </w:p>
+    <w:p>
+      <w:pPr>
+        <w:rPr>
+          <w:rFonts w:ascii="Palatino Linotype" w:hAnsi="Palatino Linotype"/>
+          <w:b/>
           <w:sz w:val="26"/>
           <w:szCs w:val="26"/>
-          <w:shd w:val="clear" w:color="auto" w:fill="FFFFFF"/>
-        </w:rPr>
-      </w:pPr>
-    </w:p>
-    <w:p>
-      <w:pPr>
-        <w:spacing w:after="0"/>
-        <w:rPr>
-          <w:rFonts w:ascii="Courier New" w:hAnsi="Courier New" w:cs="Courier New"/>
-          <w:color w:val="000000"/>
-          <w:shd w:val="clear" w:color="auto" w:fill="FFFFFF"/>
-        </w:rPr>
-      </w:pPr>
-    </w:p>
-    <w:p>
-      <w:pPr>
-        <w:spacing w:after="0"/>
-        <w:rPr>
-          <w:rFonts w:ascii="Courier New" w:hAnsi="Courier New" w:cs="Courier New"/>
-          <w:color w:val="000000"/>
-          <w:shd w:val="clear" w:color="auto" w:fill="FFFFFF"/>
-        </w:rPr>
-      </w:pPr>
-    </w:p>
-    <w:p>
-      <w:pPr>
+        </w:rPr>
+      </w:pPr>
+      <w:r>
+        <w:rPr>
+          <w:rFonts w:ascii="Palatino Linotype" w:hAnsi="Palatino Linotype"/>
+          <w:b/>
+          <w:sz w:val="26"/>
+          <w:szCs w:val="26"/>
+        </w:rPr>
+        <w:t>Create and attach disks</w:t>
+      </w:r>
+    </w:p>
+    <w:p>
+      <w:pPr>
+        <w:rPr>
+          <w:rFonts w:ascii="Palatino Linotype" w:hAnsi="Palatino Linotype"/>
+          <w:b/>
+          <w:sz w:val="26"/>
+          <w:szCs w:val="26"/>
+        </w:rPr>
+      </w:pPr>
+      <w:r>
+        <w:rPr>
+          <w:noProof/>
+        </w:rPr>
+        <w:drawing>
+          <wp:inline distT="0" distB="0" distL="0" distR="0" wp14:anchorId="5D713A89" wp14:editId="460C4CAC">
+            <wp:extent cx="5943600" cy="1286510"/>
+            <wp:effectExtent l="0" t="0" r="0" b="8890"/>
+            <wp:docPr id="8" name="Picture 8"/>
+            <wp:cNvGraphicFramePr>
+              <a:graphicFrameLocks xmlns:a="http://schemas.openxmlformats.org/drawingml/2006/main" noChangeAspect="1"/>
+            </wp:cNvGraphicFramePr>
+            <a:graphic xmlns:a="http://schemas.openxmlformats.org/drawingml/2006/main">
+              <a:graphicData uri="http://schemas.openxmlformats.org/drawingml/2006/picture">
+                <pic:pic xmlns:pic="http://schemas.openxmlformats.org/drawingml/2006/picture">
+                  <pic:nvPicPr>
+                    <pic:cNvPr id="1" name=""/>
+                    <pic:cNvPicPr/>
+                  </pic:nvPicPr>
+                  <pic:blipFill>
+                    <a:blip r:embed="rId16"/>
+                    <a:stretch>
+                      <a:fillRect/>
+                    </a:stretch>
+                  </pic:blipFill>
+                  <pic:spPr>
+                    <a:xfrm>
+                      <a:off x="0" y="0"/>
+                      <a:ext cx="5943600" cy="1286510"/>
+                    </a:xfrm>
+                    <a:prstGeom prst="rect">
+                      <a:avLst/>
+                    </a:prstGeom>
+                  </pic:spPr>
+                </pic:pic>
+              </a:graphicData>
+            </a:graphic>
+          </wp:inline>
+        </w:drawing>
+      </w:r>
+    </w:p>
+    <w:p>
+      <w:pPr>
+        <w:rPr>
+          <w:rFonts w:ascii="Palatino Linotype" w:hAnsi="Palatino Linotype"/>
+          <w:b/>
+          <w:sz w:val="26"/>
+          <w:szCs w:val="26"/>
+        </w:rPr>
+      </w:pPr>
+    </w:p>
+    <w:p>
+      <w:pPr>
+        <w:rPr>
+          <w:rFonts w:ascii="Palatino Linotype" w:hAnsi="Palatino Linotype"/>
+          <w:b/>
+          <w:sz w:val="26"/>
+          <w:szCs w:val="26"/>
+        </w:rPr>
+      </w:pPr>
+      <w:r>
+        <w:rPr>
+          <w:noProof/>
+        </w:rPr>
+        <w:drawing>
+          <wp:inline distT="0" distB="0" distL="0" distR="0" wp14:anchorId="6A7C7084" wp14:editId="2A6B7B80">
+            <wp:extent cx="5943600" cy="3341370"/>
+            <wp:effectExtent l="0" t="0" r="0" b="0"/>
+            <wp:docPr id="9" name="Picture 9"/>
+            <wp:cNvGraphicFramePr>
+              <a:graphicFrameLocks xmlns:a="http://schemas.openxmlformats.org/drawingml/2006/main" noChangeAspect="1"/>
+            </wp:cNvGraphicFramePr>
+            <a:graphic xmlns:a="http://schemas.openxmlformats.org/drawingml/2006/main">
+              <a:graphicData uri="http://schemas.openxmlformats.org/drawingml/2006/picture">
+                <pic:pic xmlns:pic="http://schemas.openxmlformats.org/drawingml/2006/picture">
+                  <pic:nvPicPr>
+                    <pic:cNvPr id="1" name=""/>
+                    <pic:cNvPicPr/>
+                  </pic:nvPicPr>
+                  <pic:blipFill>
+                    <a:blip r:embed="rId17"/>
+                    <a:stretch>
+                      <a:fillRect/>
+                    </a:stretch>
+                  </pic:blipFill>
+                  <pic:spPr>
+                    <a:xfrm>
+                      <a:off x="0" y="0"/>
+                      <a:ext cx="5943600" cy="3341370"/>
+                    </a:xfrm>
+                    <a:prstGeom prst="rect">
+                      <a:avLst/>
+                    </a:prstGeom>
+                  </pic:spPr>
+                </pic:pic>
+              </a:graphicData>
+            </a:graphic>
+          </wp:inline>
+        </w:drawing>
+      </w:r>
+    </w:p>
+    <w:p>
+      <w:pPr>
+        <w:rPr>
+          <w:rFonts w:ascii="Palatino Linotype" w:hAnsi="Palatino Linotype"/>
+          <w:b/>
+          <w:sz w:val="26"/>
+          <w:szCs w:val="26"/>
+        </w:rPr>
+      </w:pPr>
+    </w:p>
+    <w:p>
+      <w:pPr>
+        <w:rPr>
+          <w:rFonts w:ascii="Palatino Linotype" w:hAnsi="Palatino Linotype"/>
+          <w:bCs/>
+        </w:rPr>
+      </w:pPr>
+      <w:r>
+        <w:rPr>
+          <w:rFonts w:ascii="Palatino Linotype" w:hAnsi="Palatino Linotype"/>
+          <w:bCs/>
+        </w:rPr>
+        <w:t xml:space="preserve">Now the disk is bound and attached, </w:t>
+      </w:r>
+      <w:proofErr w:type="gramStart"/>
+      <w:r>
+        <w:rPr>
+          <w:rFonts w:ascii="Palatino Linotype" w:hAnsi="Palatino Linotype"/>
+          <w:bCs/>
+        </w:rPr>
+        <w:t>Finally</w:t>
+      </w:r>
+      <w:proofErr w:type="gramEnd"/>
+      <w:r>
+        <w:rPr>
+          <w:rFonts w:ascii="Palatino Linotype" w:hAnsi="Palatino Linotype"/>
+          <w:bCs/>
+        </w:rPr>
+        <w:t xml:space="preserve"> it has to be mount in the existing VM. Take Remote of the VM and run the PowerShell command</w:t>
+      </w:r>
+      <w:r>
+        <w:rPr>
+          <w:rFonts w:ascii="Palatino Linotype" w:hAnsi="Palatino Linotype"/>
+          <w:bCs/>
+        </w:rPr>
+        <w:t>.</w:t>
+      </w:r>
+    </w:p>
+    <w:p>
+      <w:pPr>
+        <w:rPr>
+          <w:rFonts w:ascii="Palatino Linotype" w:hAnsi="Palatino Linotype"/>
+          <w:b/>
+          <w:sz w:val="26"/>
+          <w:szCs w:val="26"/>
+        </w:rPr>
+      </w:pPr>
+      <w:r>
+        <w:rPr>
+          <w:noProof/>
+        </w:rPr>
+        <w:drawing>
+          <wp:inline distT="0" distB="0" distL="0" distR="0" wp14:anchorId="6B7F4C34" wp14:editId="3D0F08B4">
+            <wp:extent cx="5943600" cy="483235"/>
+            <wp:effectExtent l="0" t="0" r="0" b="0"/>
+            <wp:docPr id="10" name="Picture 10"/>
+            <wp:cNvGraphicFramePr>
+              <a:graphicFrameLocks xmlns:a="http://schemas.openxmlformats.org/drawingml/2006/main" noChangeAspect="1"/>
+            </wp:cNvGraphicFramePr>
+            <a:graphic xmlns:a="http://schemas.openxmlformats.org/drawingml/2006/main">
+              <a:graphicData uri="http://schemas.openxmlformats.org/drawingml/2006/picture">
+                <pic:pic xmlns:pic="http://schemas.openxmlformats.org/drawingml/2006/picture">
+                  <pic:nvPicPr>
+                    <pic:cNvPr id="1" name=""/>
+                    <pic:cNvPicPr/>
+                  </pic:nvPicPr>
+                  <pic:blipFill>
+                    <a:blip r:embed="rId18"/>
+                    <a:stretch>
+                      <a:fillRect/>
+                    </a:stretch>
+                  </pic:blipFill>
+                  <pic:spPr>
+                    <a:xfrm>
+                      <a:off x="0" y="0"/>
+                      <a:ext cx="5943600" cy="483235"/>
+                    </a:xfrm>
+                    <a:prstGeom prst="rect">
+                      <a:avLst/>
+                    </a:prstGeom>
+                  </pic:spPr>
+                </pic:pic>
+              </a:graphicData>
+            </a:graphic>
+          </wp:inline>
+        </w:drawing>
+      </w:r>
+    </w:p>
+    <w:p>
+      <w:pPr>
+        <w:pStyle w:val="Heading1"/>
+        <w:shd w:val="clear" w:color="auto" w:fill="FFFFFF"/>
+        <w:spacing w:before="0"/>
+        <w:rPr>
+          <w:rFonts w:ascii="Palatino Linotype" w:hAnsi="Palatino Linotype" w:cs="Segoe UI"/>
+          <w:b/>
+          <w:color w:val="000000"/>
+        </w:rPr>
+      </w:pPr>
+      <w:r>
+        <w:rPr>
+          <w:rFonts w:ascii="Palatino Linotype" w:hAnsi="Palatino Linotype" w:cs="Segoe UI"/>
+          <w:b/>
+          <w:color w:val="000000"/>
+        </w:rPr>
+        <w:lastRenderedPageBreak/>
+        <w:t>Deploy applications to a Windows virtual machine in Azure with the Custom Script Extension</w:t>
+      </w:r>
+    </w:p>
+    <w:p/>
+    <w:p>
+      <w:pPr>
+        <w:rPr>
+          <w:rFonts w:ascii="Segoe UI" w:hAnsi="Segoe UI" w:cs="Segoe UI"/>
+          <w:color w:val="000000"/>
+          <w:shd w:val="clear" w:color="auto" w:fill="FFFFFF"/>
+        </w:rPr>
+      </w:pPr>
+      <w:r>
+        <w:rPr>
+          <w:rFonts w:ascii="Segoe UI" w:hAnsi="Segoe UI" w:cs="Segoe UI"/>
+          <w:color w:val="000000"/>
+          <w:shd w:val="clear" w:color="auto" w:fill="FFFFFF"/>
+        </w:rPr>
+        <w:t xml:space="preserve">The Custom Script Extension downloads and executes scripts on Azure VMs. This extension is useful for post deployment configuration, software installation, or any other configuration / management task. Scripts </w:t>
+      </w:r>
+      <w:proofErr w:type="gramStart"/>
+      <w:r>
+        <w:rPr>
+          <w:rFonts w:ascii="Segoe UI" w:hAnsi="Segoe UI" w:cs="Segoe UI"/>
+          <w:color w:val="000000"/>
+          <w:shd w:val="clear" w:color="auto" w:fill="FFFFFF"/>
+        </w:rPr>
+        <w:t>can be downloaded from Azure storage or GitHub, or provided to the Azure portal at extension run time</w:t>
+      </w:r>
+      <w:proofErr w:type="gramEnd"/>
+      <w:r>
+        <w:rPr>
+          <w:rFonts w:ascii="Segoe UI" w:hAnsi="Segoe UI" w:cs="Segoe UI"/>
+          <w:color w:val="000000"/>
+          <w:shd w:val="clear" w:color="auto" w:fill="FFFFFF"/>
+        </w:rPr>
+        <w:t>.</w:t>
+      </w:r>
+    </w:p>
+    <w:p>
+      <w:pPr>
+        <w:rPr>
+          <w:rFonts w:ascii="Segoe UI" w:hAnsi="Segoe UI" w:cs="Segoe UI"/>
+          <w:color w:val="000000"/>
+          <w:shd w:val="clear" w:color="auto" w:fill="FFFFFF"/>
+        </w:rPr>
+      </w:pPr>
+    </w:p>
+    <w:p>
+      <w:pPr>
+        <w:pStyle w:val="Heading1"/>
+        <w:shd w:val="clear" w:color="auto" w:fill="FFFFFF"/>
+        <w:spacing w:before="0"/>
+        <w:rPr>
+          <w:rFonts w:ascii="Palatino Linotype" w:hAnsi="Palatino Linotype" w:cs="Segoe UI"/>
+          <w:b/>
+          <w:color w:val="000000"/>
+        </w:rPr>
+      </w:pPr>
+      <w:r>
+        <w:rPr>
+          <w:rFonts w:ascii="Palatino Linotype" w:hAnsi="Palatino Linotype" w:cs="Segoe UI"/>
+          <w:b/>
+          <w:color w:val="000000"/>
+        </w:rPr>
+        <w:t>Create a custom image of an Azure VM with Azure PowerShell</w:t>
+      </w:r>
+    </w:p>
+    <w:p>
+      <w:pPr>
+        <w:rPr>
+          <w:rFonts w:ascii="Segoe UI" w:hAnsi="Segoe UI" w:cs="Segoe UI"/>
+          <w:color w:val="000000"/>
+          <w:shd w:val="clear" w:color="auto" w:fill="FFFFFF"/>
+        </w:rPr>
+      </w:pPr>
+      <w:proofErr w:type="gramStart"/>
+      <w:r>
+        <w:rPr>
+          <w:rFonts w:ascii="Segoe UI" w:hAnsi="Segoe UI" w:cs="Segoe UI"/>
+          <w:color w:val="000000"/>
+          <w:shd w:val="clear" w:color="auto" w:fill="FFFFFF"/>
+        </w:rPr>
+        <w:t>how</w:t>
+      </w:r>
+      <w:proofErr w:type="gramEnd"/>
+      <w:r>
+        <w:rPr>
+          <w:rFonts w:ascii="Segoe UI" w:hAnsi="Segoe UI" w:cs="Segoe UI"/>
+          <w:color w:val="000000"/>
+          <w:shd w:val="clear" w:color="auto" w:fill="FFFFFF"/>
+        </w:rPr>
+        <w:t xml:space="preserve"> to take an existing VM and turn it into a re-usable custom image that you can use to create new VM instances.</w:t>
+      </w:r>
+    </w:p>
+    <w:p>
+      <w:pPr>
+        <w:pStyle w:val="Heading2"/>
+        <w:shd w:val="clear" w:color="auto" w:fill="FFFFFF"/>
+        <w:spacing w:before="0"/>
+        <w:rPr>
+          <w:rFonts w:ascii="Palatino Linotype" w:hAnsi="Palatino Linotype" w:cs="Segoe UI"/>
+          <w:b/>
+          <w:color w:val="000000"/>
+          <w:sz w:val="22"/>
+          <w:szCs w:val="22"/>
+        </w:rPr>
+      </w:pPr>
+      <w:r>
+        <w:rPr>
+          <w:rFonts w:ascii="Palatino Linotype" w:hAnsi="Palatino Linotype" w:cs="Segoe UI"/>
+          <w:b/>
+          <w:color w:val="000000"/>
+          <w:sz w:val="22"/>
+          <w:szCs w:val="22"/>
+        </w:rPr>
+        <w:t>Prepare VM</w:t>
+      </w:r>
+    </w:p>
+    <w:p>
+      <w:pPr>
+        <w:pStyle w:val="NormalWeb"/>
+        <w:shd w:val="clear" w:color="auto" w:fill="FFFFFF"/>
+        <w:spacing w:after="0" w:afterAutospacing="0"/>
+        <w:rPr>
+          <w:rFonts w:ascii="Palatino Linotype" w:hAnsi="Palatino Linotype" w:cs="Courier New"/>
+          <w:color w:val="000000"/>
+          <w:sz w:val="22"/>
+          <w:szCs w:val="22"/>
+        </w:rPr>
+      </w:pPr>
+      <w:r>
+        <w:rPr>
+          <w:rFonts w:ascii="Palatino Linotype" w:hAnsi="Palatino Linotype" w:cs="Courier New"/>
+          <w:color w:val="000000"/>
+          <w:sz w:val="22"/>
+          <w:szCs w:val="22"/>
+        </w:rPr>
+        <w:t>To create an image of a virtual machine, you need to prepare the VM by generalizing the VM, deallocating, and then marking the source VM as generalized in Azure.</w:t>
+      </w:r>
+    </w:p>
+    <w:p>
+      <w:pPr>
+        <w:pStyle w:val="NormalWeb"/>
+        <w:shd w:val="clear" w:color="auto" w:fill="FFFFFF"/>
+        <w:spacing w:after="0" w:afterAutospacing="0"/>
+        <w:rPr>
+          <w:rFonts w:ascii="Palatino Linotype" w:hAnsi="Palatino Linotype" w:cs="Courier New"/>
+          <w:color w:val="000000"/>
+          <w:sz w:val="22"/>
+          <w:szCs w:val="22"/>
+        </w:rPr>
+      </w:pPr>
+    </w:p>
+    <w:p>
+      <w:pPr>
+        <w:pStyle w:val="Heading2"/>
+        <w:shd w:val="clear" w:color="auto" w:fill="FFFFFF"/>
+        <w:spacing w:before="0"/>
+        <w:rPr>
+          <w:rFonts w:ascii="Palatino Linotype" w:hAnsi="Palatino Linotype" w:cs="Segoe UI"/>
+          <w:b/>
+          <w:color w:val="000000"/>
+          <w:sz w:val="22"/>
+          <w:szCs w:val="22"/>
+        </w:rPr>
+      </w:pPr>
+      <w:r>
+        <w:rPr>
+          <w:rFonts w:ascii="Palatino Linotype" w:hAnsi="Palatino Linotype" w:cs="Segoe UI"/>
+          <w:b/>
+          <w:color w:val="000000"/>
+          <w:sz w:val="22"/>
+          <w:szCs w:val="22"/>
+        </w:rPr>
+        <w:t xml:space="preserve">Generalize the Windows VM using </w:t>
+      </w:r>
+      <w:proofErr w:type="spellStart"/>
+      <w:r>
+        <w:rPr>
+          <w:rFonts w:ascii="Palatino Linotype" w:hAnsi="Palatino Linotype" w:cs="Segoe UI"/>
+          <w:b/>
+          <w:color w:val="000000"/>
+          <w:sz w:val="22"/>
+          <w:szCs w:val="22"/>
+        </w:rPr>
+        <w:t>Sysprep</w:t>
+      </w:r>
+      <w:proofErr w:type="spellEnd"/>
+    </w:p>
+    <w:p>
+      <w:pPr>
+        <w:numPr>
+          <w:ilvl w:val="0"/>
+          <w:numId w:val="4"/>
+        </w:numPr>
         <w:shd w:val="clear" w:color="auto" w:fill="FFFFFF"/>
         <w:spacing w:before="100" w:beforeAutospacing="1" w:after="100" w:afterAutospacing="1" w:line="240" w:lineRule="auto"/>
         <w:ind w:left="570"/>
         <w:rPr>
-          <w:rFonts w:ascii="Palatino Linotype" w:hAnsi="Palatino Linotype" w:cs="Segoe UI"/>
-          <w:color w:val="000000"/>
-          <w:shd w:val="clear" w:color="auto" w:fill="FFFFFF"/>
+          <w:rFonts w:ascii="Palatino Linotype" w:eastAsia="Times New Roman" w:hAnsi="Palatino Linotype" w:cs="Segoe UI"/>
+          <w:color w:val="000000"/>
+        </w:rPr>
+      </w:pPr>
+      <w:r>
+        <w:rPr>
+          <w:rFonts w:ascii="Palatino Linotype" w:eastAsia="Times New Roman" w:hAnsi="Palatino Linotype" w:cs="Segoe UI"/>
+          <w:color w:val="000000"/>
+        </w:rPr>
+        <w:t>Connect to the virtual machine.</w:t>
+      </w:r>
+    </w:p>
+    <w:p>
+      <w:pPr>
+        <w:numPr>
+          <w:ilvl w:val="0"/>
+          <w:numId w:val="4"/>
+        </w:numPr>
+        <w:shd w:val="clear" w:color="auto" w:fill="FFFFFF"/>
+        <w:spacing w:before="100" w:beforeAutospacing="1" w:after="100" w:afterAutospacing="1" w:line="240" w:lineRule="auto"/>
+        <w:ind w:left="570"/>
+        <w:rPr>
+          <w:rFonts w:ascii="Palatino Linotype" w:eastAsia="Times New Roman" w:hAnsi="Palatino Linotype" w:cs="Segoe UI"/>
+          <w:color w:val="000000"/>
+        </w:rPr>
+      </w:pPr>
+      <w:r>
+        <w:rPr>
+          <w:rFonts w:ascii="Palatino Linotype" w:eastAsia="Times New Roman" w:hAnsi="Palatino Linotype" w:cs="Segoe UI"/>
+          <w:color w:val="000000"/>
+        </w:rPr>
+        <w:t>Open the Command Prompt window as an administrator. Change the directory to </w:t>
+      </w:r>
+      <w:proofErr w:type="gramStart"/>
+      <w:r>
+        <w:rPr>
+          <w:rFonts w:ascii="Palatino Linotype" w:eastAsia="Times New Roman" w:hAnsi="Palatino Linotype" w:cs="Segoe UI"/>
+          <w:i/>
+          <w:iCs/>
+          <w:color w:val="000000"/>
+        </w:rPr>
+        <w:t>%</w:t>
+      </w:r>
+      <w:proofErr w:type="spellStart"/>
+      <w:r>
+        <w:rPr>
+          <w:rFonts w:ascii="Palatino Linotype" w:eastAsia="Times New Roman" w:hAnsi="Palatino Linotype" w:cs="Segoe UI"/>
+          <w:i/>
+          <w:iCs/>
+          <w:color w:val="000000"/>
+        </w:rPr>
+        <w:t>windir</w:t>
+      </w:r>
+      <w:proofErr w:type="spellEnd"/>
+      <w:proofErr w:type="gramEnd"/>
+      <w:r>
+        <w:rPr>
+          <w:rFonts w:ascii="Palatino Linotype" w:eastAsia="Times New Roman" w:hAnsi="Palatino Linotype" w:cs="Segoe UI"/>
+          <w:i/>
+          <w:iCs/>
+          <w:color w:val="000000"/>
+        </w:rPr>
+        <w:t>%\system32\</w:t>
+      </w:r>
+      <w:proofErr w:type="spellStart"/>
+      <w:r>
+        <w:rPr>
+          <w:rFonts w:ascii="Palatino Linotype" w:eastAsia="Times New Roman" w:hAnsi="Palatino Linotype" w:cs="Segoe UI"/>
+          <w:i/>
+          <w:iCs/>
+          <w:color w:val="000000"/>
+        </w:rPr>
+        <w:t>sysprep</w:t>
+      </w:r>
+      <w:proofErr w:type="spellEnd"/>
+      <w:r>
+        <w:rPr>
+          <w:rFonts w:ascii="Palatino Linotype" w:eastAsia="Times New Roman" w:hAnsi="Palatino Linotype" w:cs="Segoe UI"/>
+          <w:color w:val="000000"/>
+        </w:rPr>
+        <w:t>, and then run </w:t>
+      </w:r>
+      <w:r>
+        <w:rPr>
+          <w:rFonts w:ascii="Palatino Linotype" w:eastAsia="Times New Roman" w:hAnsi="Palatino Linotype" w:cs="Segoe UI"/>
+          <w:i/>
+          <w:iCs/>
+          <w:color w:val="000000"/>
+        </w:rPr>
+        <w:t>sysprep.exe</w:t>
+      </w:r>
+      <w:r>
+        <w:rPr>
+          <w:rFonts w:ascii="Palatino Linotype" w:eastAsia="Times New Roman" w:hAnsi="Palatino Linotype" w:cs="Segoe UI"/>
+          <w:color w:val="000000"/>
+        </w:rPr>
+        <w:t>.</w:t>
+      </w:r>
+    </w:p>
+    <w:p>
+      <w:pPr>
+        <w:numPr>
+          <w:ilvl w:val="0"/>
+          <w:numId w:val="4"/>
+        </w:numPr>
+        <w:shd w:val="clear" w:color="auto" w:fill="FFFFFF"/>
+        <w:spacing w:before="100" w:beforeAutospacing="1" w:after="100" w:afterAutospacing="1" w:line="240" w:lineRule="auto"/>
+        <w:ind w:left="570"/>
+        <w:rPr>
+          <w:rFonts w:ascii="Palatino Linotype" w:eastAsia="Times New Roman" w:hAnsi="Palatino Linotype" w:cs="Segoe UI"/>
+          <w:color w:val="000000"/>
+        </w:rPr>
+      </w:pPr>
+      <w:r>
+        <w:rPr>
+          <w:rFonts w:ascii="Palatino Linotype" w:eastAsia="Times New Roman" w:hAnsi="Palatino Linotype" w:cs="Segoe UI"/>
+          <w:color w:val="000000"/>
+        </w:rPr>
+        <w:t>In the </w:t>
+      </w:r>
+      <w:r>
+        <w:rPr>
+          <w:rFonts w:ascii="Palatino Linotype" w:eastAsia="Times New Roman" w:hAnsi="Palatino Linotype" w:cs="Segoe UI"/>
+          <w:b/>
+          <w:bCs/>
+          <w:color w:val="000000"/>
+        </w:rPr>
+        <w:t>System Preparation Tool</w:t>
+      </w:r>
+      <w:r>
+        <w:rPr>
+          <w:rFonts w:ascii="Palatino Linotype" w:eastAsia="Times New Roman" w:hAnsi="Palatino Linotype" w:cs="Segoe UI"/>
+          <w:color w:val="000000"/>
+        </w:rPr>
+        <w:t> dialog box, select </w:t>
+      </w:r>
+      <w:r>
+        <w:rPr>
+          <w:rFonts w:ascii="Palatino Linotype" w:eastAsia="Times New Roman" w:hAnsi="Palatino Linotype" w:cs="Segoe UI"/>
+          <w:i/>
+          <w:iCs/>
+          <w:color w:val="000000"/>
+        </w:rPr>
+        <w:t>Enter System Out-of-Box Experience (OOBE)</w:t>
+      </w:r>
+      <w:r>
+        <w:rPr>
+          <w:rFonts w:ascii="Palatino Linotype" w:eastAsia="Times New Roman" w:hAnsi="Palatino Linotype" w:cs="Segoe UI"/>
+          <w:color w:val="000000"/>
+        </w:rPr>
+        <w:t>, and make sure that the </w:t>
+      </w:r>
+      <w:r>
+        <w:rPr>
+          <w:rFonts w:ascii="Palatino Linotype" w:eastAsia="Times New Roman" w:hAnsi="Palatino Linotype" w:cs="Segoe UI"/>
+          <w:i/>
+          <w:iCs/>
+          <w:color w:val="000000"/>
+        </w:rPr>
+        <w:t>Generalize</w:t>
+      </w:r>
+      <w:r>
+        <w:rPr>
+          <w:rFonts w:ascii="Palatino Linotype" w:eastAsia="Times New Roman" w:hAnsi="Palatino Linotype" w:cs="Segoe UI"/>
+          <w:color w:val="000000"/>
+        </w:rPr>
+        <w:t xml:space="preserve"> check box </w:t>
+      </w:r>
+      <w:proofErr w:type="gramStart"/>
+      <w:r>
+        <w:rPr>
+          <w:rFonts w:ascii="Palatino Linotype" w:eastAsia="Times New Roman" w:hAnsi="Palatino Linotype" w:cs="Segoe UI"/>
+          <w:color w:val="000000"/>
+        </w:rPr>
+        <w:t>is selected</w:t>
+      </w:r>
+      <w:proofErr w:type="gramEnd"/>
+      <w:r>
+        <w:rPr>
+          <w:rFonts w:ascii="Palatino Linotype" w:eastAsia="Times New Roman" w:hAnsi="Palatino Linotype" w:cs="Segoe UI"/>
+          <w:color w:val="000000"/>
+        </w:rPr>
+        <w:t>.</w:t>
+      </w:r>
+    </w:p>
+    <w:p>
+      <w:pPr>
+        <w:numPr>
+          <w:ilvl w:val="0"/>
+          <w:numId w:val="4"/>
+        </w:numPr>
+        <w:shd w:val="clear" w:color="auto" w:fill="FFFFFF"/>
+        <w:spacing w:before="100" w:beforeAutospacing="1" w:after="100" w:afterAutospacing="1" w:line="240" w:lineRule="auto"/>
+        <w:ind w:left="570"/>
+        <w:rPr>
+          <w:rFonts w:ascii="Palatino Linotype" w:eastAsia="Times New Roman" w:hAnsi="Palatino Linotype" w:cs="Segoe UI"/>
+          <w:color w:val="000000"/>
+        </w:rPr>
+      </w:pPr>
+      <w:r>
+        <w:rPr>
+          <w:rFonts w:ascii="Palatino Linotype" w:eastAsia="Times New Roman" w:hAnsi="Palatino Linotype" w:cs="Segoe UI"/>
+          <w:color w:val="000000"/>
+        </w:rPr>
+        <w:t>In </w:t>
+      </w:r>
+      <w:r>
+        <w:rPr>
+          <w:rFonts w:ascii="Palatino Linotype" w:eastAsia="Times New Roman" w:hAnsi="Palatino Linotype" w:cs="Segoe UI"/>
+          <w:b/>
+          <w:bCs/>
+          <w:color w:val="000000"/>
+        </w:rPr>
+        <w:t>Shutdown Options</w:t>
+      </w:r>
+      <w:r>
+        <w:rPr>
+          <w:rFonts w:ascii="Palatino Linotype" w:eastAsia="Times New Roman" w:hAnsi="Palatino Linotype" w:cs="Segoe UI"/>
+          <w:color w:val="000000"/>
+        </w:rPr>
+        <w:t>, select </w:t>
+      </w:r>
+      <w:r>
+        <w:rPr>
+          <w:rFonts w:ascii="Palatino Linotype" w:eastAsia="Times New Roman" w:hAnsi="Palatino Linotype" w:cs="Segoe UI"/>
+          <w:i/>
+          <w:iCs/>
+          <w:color w:val="000000"/>
+        </w:rPr>
+        <w:t>Shutdown</w:t>
+      </w:r>
+      <w:r>
+        <w:rPr>
+          <w:rFonts w:ascii="Palatino Linotype" w:eastAsia="Times New Roman" w:hAnsi="Palatino Linotype" w:cs="Segoe UI"/>
+          <w:color w:val="000000"/>
+        </w:rPr>
+        <w:t> and then click </w:t>
+      </w:r>
+      <w:r>
+        <w:rPr>
+          <w:rFonts w:ascii="Palatino Linotype" w:eastAsia="Times New Roman" w:hAnsi="Palatino Linotype" w:cs="Segoe UI"/>
+          <w:b/>
+          <w:bCs/>
+          <w:color w:val="000000"/>
+        </w:rPr>
+        <w:t>OK</w:t>
+      </w:r>
+      <w:r>
+        <w:rPr>
+          <w:rFonts w:ascii="Palatino Linotype" w:eastAsia="Times New Roman" w:hAnsi="Palatino Linotype" w:cs="Segoe UI"/>
+          <w:color w:val="000000"/>
+        </w:rPr>
+        <w:t>.</w:t>
+      </w:r>
+    </w:p>
+    <w:p>
+      <w:pPr>
+        <w:numPr>
+          <w:ilvl w:val="0"/>
+          <w:numId w:val="4"/>
+        </w:numPr>
+        <w:shd w:val="clear" w:color="auto" w:fill="FFFFFF"/>
+        <w:spacing w:before="100" w:beforeAutospacing="1" w:after="100" w:afterAutospacing="1" w:line="240" w:lineRule="auto"/>
+        <w:ind w:left="570"/>
+        <w:rPr>
+          <w:rFonts w:ascii="Palatino Linotype" w:eastAsia="Times New Roman" w:hAnsi="Palatino Linotype" w:cs="Segoe UI"/>
+          <w:color w:val="000000"/>
+        </w:rPr>
+      </w:pPr>
+      <w:r>
+        <w:rPr>
+          <w:rFonts w:ascii="Palatino Linotype" w:eastAsia="Times New Roman" w:hAnsi="Palatino Linotype" w:cs="Segoe UI"/>
+          <w:color w:val="000000"/>
+        </w:rPr>
+        <w:t xml:space="preserve">When </w:t>
+      </w:r>
+      <w:proofErr w:type="spellStart"/>
+      <w:r>
+        <w:rPr>
+          <w:rFonts w:ascii="Palatino Linotype" w:eastAsia="Times New Roman" w:hAnsi="Palatino Linotype" w:cs="Segoe UI"/>
+          <w:color w:val="000000"/>
+        </w:rPr>
+        <w:t>Sysprep</w:t>
+      </w:r>
+      <w:proofErr w:type="spellEnd"/>
+      <w:r>
+        <w:rPr>
+          <w:rFonts w:ascii="Palatino Linotype" w:eastAsia="Times New Roman" w:hAnsi="Palatino Linotype" w:cs="Segoe UI"/>
+          <w:color w:val="000000"/>
+        </w:rPr>
+        <w:t xml:space="preserve"> completes, it shuts down the virtual machine. </w:t>
+      </w:r>
+      <w:r>
+        <w:rPr>
+          <w:rFonts w:ascii="Palatino Linotype" w:eastAsia="Times New Roman" w:hAnsi="Palatino Linotype" w:cs="Segoe UI"/>
+          <w:b/>
+          <w:bCs/>
+          <w:color w:val="000000"/>
+        </w:rPr>
+        <w:t>Do not restart the VM</w:t>
+      </w:r>
+      <w:r>
+        <w:rPr>
+          <w:rFonts w:ascii="Palatino Linotype" w:eastAsia="Times New Roman" w:hAnsi="Palatino Linotype" w:cs="Segoe UI"/>
+          <w:color w:val="000000"/>
+        </w:rPr>
+        <w:t>.</w:t>
+      </w:r>
+    </w:p>
+    <w:p>
+      <w:pPr>
+        <w:shd w:val="clear" w:color="auto" w:fill="FFFFFF"/>
+        <w:spacing w:before="100" w:beforeAutospacing="1" w:after="100" w:afterAutospacing="1" w:line="240" w:lineRule="auto"/>
+        <w:ind w:left="570"/>
+        <w:rPr>
+          <w:rFonts w:ascii="Palatino Linotype" w:eastAsia="Times New Roman" w:hAnsi="Palatino Linotype" w:cs="Segoe UI"/>
+          <w:color w:val="000000"/>
+        </w:rPr>
+      </w:pPr>
+      <w:r>
+        <w:rPr>
+          <w:noProof/>
+        </w:rPr>
+        <w:drawing>
+          <wp:inline distT="0" distB="0" distL="0" distR="0" wp14:anchorId="4642AEC8" wp14:editId="4ED6B5D4">
+            <wp:extent cx="4028630" cy="2157211"/>
+            <wp:effectExtent l="0" t="0" r="0" b="0"/>
+            <wp:docPr id="2" name="Picture 2"/>
+            <wp:cNvGraphicFramePr>
+              <a:graphicFrameLocks xmlns:a="http://schemas.openxmlformats.org/drawingml/2006/main" noChangeAspect="1"/>
+            </wp:cNvGraphicFramePr>
+            <a:graphic xmlns:a="http://schemas.openxmlformats.org/drawingml/2006/main">
+              <a:graphicData uri="http://schemas.openxmlformats.org/drawingml/2006/picture">
+                <pic:pic xmlns:pic="http://schemas.openxmlformats.org/drawingml/2006/picture">
+                  <pic:nvPicPr>
+                    <pic:cNvPr id="1" name=""/>
+                    <pic:cNvPicPr/>
+                  </pic:nvPicPr>
+                  <pic:blipFill>
+                    <a:blip r:embed="rId19"/>
+                    <a:stretch>
+                      <a:fillRect/>
+                    </a:stretch>
+                  </pic:blipFill>
+                  <pic:spPr>
+                    <a:xfrm>
+                      <a:off x="0" y="0"/>
+                      <a:ext cx="4034242" cy="2160216"/>
+                    </a:xfrm>
+                    <a:prstGeom prst="rect">
+                      <a:avLst/>
+                    </a:prstGeom>
+                  </pic:spPr>
+                </pic:pic>
+              </a:graphicData>
+            </a:graphic>
+          </wp:inline>
+        </w:drawing>
+      </w:r>
+    </w:p>
+    <w:p>
+      <w:pPr>
+        <w:shd w:val="clear" w:color="auto" w:fill="FFFFFF"/>
+        <w:spacing w:before="100" w:beforeAutospacing="1" w:after="100" w:afterAutospacing="1" w:line="240" w:lineRule="auto"/>
+        <w:ind w:left="570"/>
+        <w:rPr>
+          <w:rFonts w:ascii="Palatino Linotype" w:eastAsia="Times New Roman" w:hAnsi="Palatino Linotype" w:cs="Segoe UI"/>
+          <w:color w:val="000000"/>
+        </w:rPr>
+      </w:pPr>
+      <w:r>
+        <w:rPr>
+          <w:noProof/>
+        </w:rPr>
+        <w:lastRenderedPageBreak/>
+        <w:drawing>
+          <wp:inline distT="0" distB="0" distL="0" distR="0" wp14:anchorId="3D82D4D1" wp14:editId="1389B875">
+            <wp:extent cx="1868498" cy="1397358"/>
+            <wp:effectExtent l="0" t="0" r="0" b="0"/>
+            <wp:docPr id="3" name="Picture 3"/>
+            <wp:cNvGraphicFramePr>
+              <a:graphicFrameLocks xmlns:a="http://schemas.openxmlformats.org/drawingml/2006/main" noChangeAspect="1"/>
+            </wp:cNvGraphicFramePr>
+            <a:graphic xmlns:a="http://schemas.openxmlformats.org/drawingml/2006/main">
+              <a:graphicData uri="http://schemas.openxmlformats.org/drawingml/2006/picture">
+                <pic:pic xmlns:pic="http://schemas.openxmlformats.org/drawingml/2006/picture">
+                  <pic:nvPicPr>
+                    <pic:cNvPr id="1" name=""/>
+                    <pic:cNvPicPr/>
+                  </pic:nvPicPr>
+                  <pic:blipFill>
+                    <a:blip r:embed="rId20"/>
+                    <a:stretch>
+                      <a:fillRect/>
+                    </a:stretch>
+                  </pic:blipFill>
+                  <pic:spPr>
+                    <a:xfrm>
+                      <a:off x="0" y="0"/>
+                      <a:ext cx="1877255" cy="1403907"/>
+                    </a:xfrm>
+                    <a:prstGeom prst="rect">
+                      <a:avLst/>
+                    </a:prstGeom>
+                  </pic:spPr>
+                </pic:pic>
+              </a:graphicData>
+            </a:graphic>
+          </wp:inline>
+        </w:drawing>
+      </w:r>
+    </w:p>
+    <w:p>
+      <w:pPr>
+        <w:pStyle w:val="Heading2"/>
+        <w:shd w:val="clear" w:color="auto" w:fill="FFFFFF"/>
+        <w:spacing w:before="0"/>
+        <w:rPr>
+          <w:rFonts w:ascii="Palatino Linotype" w:hAnsi="Palatino Linotype" w:cs="Segoe UI"/>
+          <w:b/>
+          <w:color w:val="000000"/>
+          <w:sz w:val="22"/>
+          <w:szCs w:val="22"/>
+        </w:rPr>
+      </w:pPr>
+      <w:r>
+        <w:rPr>
+          <w:rFonts w:ascii="Palatino Linotype" w:hAnsi="Palatino Linotype" w:cs="Segoe UI"/>
+          <w:b/>
+          <w:color w:val="000000"/>
+          <w:sz w:val="22"/>
+          <w:szCs w:val="22"/>
+        </w:rPr>
+        <w:t>Deallocate and mark the VM as generalized</w:t>
+      </w:r>
+    </w:p>
+    <w:p>
+      <w:pPr>
+        <w:rPr>
+          <w:rFonts w:ascii="Palatino Linotype" w:eastAsia="Times New Roman" w:hAnsi="Palatino Linotype" w:cs="Courier New"/>
+          <w:color w:val="000000"/>
+        </w:rPr>
+      </w:pPr>
+      <w:r>
+        <w:rPr>
+          <w:rFonts w:ascii="Palatino Linotype" w:eastAsia="Times New Roman" w:hAnsi="Palatino Linotype" w:cs="Courier New"/>
+          <w:color w:val="000000"/>
+        </w:rPr>
+        <w:t>Deallocated the VM using </w:t>
+      </w:r>
+      <w:hyperlink r:id="rId21" w:history="1">
+        <w:r>
+          <w:rPr>
+            <w:rFonts w:ascii="Palatino Linotype" w:eastAsia="Times New Roman" w:hAnsi="Palatino Linotype" w:cs="Courier New"/>
+            <w:color w:val="000000"/>
+          </w:rPr>
+          <w:t>Stop-</w:t>
+        </w:r>
+        <w:proofErr w:type="spellStart"/>
+        <w:r>
+          <w:rPr>
+            <w:rFonts w:ascii="Palatino Linotype" w:eastAsia="Times New Roman" w:hAnsi="Palatino Linotype" w:cs="Courier New"/>
+            <w:color w:val="000000"/>
+          </w:rPr>
+          <w:t>AzureRmVM</w:t>
+        </w:r>
+        <w:proofErr w:type="spellEnd"/>
+      </w:hyperlink>
+      <w:r>
+        <w:rPr>
+          <w:rFonts w:ascii="Palatino Linotype" w:eastAsia="Times New Roman" w:hAnsi="Palatino Linotype" w:cs="Courier New"/>
+          <w:color w:val="000000"/>
+        </w:rPr>
+        <w:t>.</w:t>
+      </w:r>
+    </w:p>
+    <w:p>
+      <w:pPr>
+        <w:rPr>
+          <w:rFonts w:ascii="Courier New" w:hAnsi="Courier New" w:cs="Courier New"/>
+        </w:rPr>
+      </w:pPr>
+      <w:r>
+        <w:rPr>
+          <w:rFonts w:ascii="Courier New" w:hAnsi="Courier New" w:cs="Courier New"/>
+          <w:highlight w:val="lightGray"/>
+        </w:rPr>
+        <w:t>Stop-</w:t>
+      </w:r>
+      <w:proofErr w:type="spellStart"/>
+      <w:r>
+        <w:rPr>
+          <w:rFonts w:ascii="Courier New" w:hAnsi="Courier New" w:cs="Courier New"/>
+          <w:highlight w:val="lightGray"/>
+        </w:rPr>
+        <w:t>AzureRmVM</w:t>
+      </w:r>
+      <w:proofErr w:type="spellEnd"/>
+      <w:r>
+        <w:rPr>
+          <w:rFonts w:ascii="Courier New" w:hAnsi="Courier New" w:cs="Courier New"/>
+          <w:highlight w:val="lightGray"/>
+        </w:rPr>
+        <w:t xml:space="preserve"> -</w:t>
+      </w:r>
+      <w:proofErr w:type="spellStart"/>
+      <w:r>
+        <w:rPr>
+          <w:rFonts w:ascii="Courier New" w:hAnsi="Courier New" w:cs="Courier New"/>
+          <w:highlight w:val="lightGray"/>
+        </w:rPr>
+        <w:t>ResourceGroupName</w:t>
+      </w:r>
+      <w:proofErr w:type="spellEnd"/>
+      <w:r>
+        <w:rPr>
+          <w:rFonts w:ascii="Courier New" w:hAnsi="Courier New" w:cs="Courier New"/>
+          <w:highlight w:val="lightGray"/>
+        </w:rPr>
+        <w:t xml:space="preserve"> </w:t>
+      </w:r>
+      <w:proofErr w:type="spellStart"/>
+      <w:r>
+        <w:rPr>
+          <w:rFonts w:ascii="Courier New" w:hAnsi="Courier New" w:cs="Courier New"/>
+          <w:highlight w:val="lightGray"/>
+        </w:rPr>
+        <w:t>myResourceGroup</w:t>
+      </w:r>
+      <w:proofErr w:type="spellEnd"/>
+      <w:r>
+        <w:rPr>
+          <w:rFonts w:ascii="Courier New" w:hAnsi="Courier New" w:cs="Courier New"/>
+          <w:highlight w:val="lightGray"/>
+        </w:rPr>
+        <w:t xml:space="preserve"> -Name </w:t>
+      </w:r>
+      <w:proofErr w:type="spellStart"/>
+      <w:r>
+        <w:rPr>
+          <w:rFonts w:ascii="Courier New" w:hAnsi="Courier New" w:cs="Courier New"/>
+          <w:highlight w:val="lightGray"/>
+        </w:rPr>
+        <w:t>myVM</w:t>
+      </w:r>
+      <w:proofErr w:type="spellEnd"/>
+      <w:r>
+        <w:rPr>
+          <w:rFonts w:ascii="Courier New" w:hAnsi="Courier New" w:cs="Courier New"/>
+          <w:highlight w:val="lightGray"/>
+        </w:rPr>
+        <w:t xml:space="preserve"> –Force</w:t>
+      </w:r>
+    </w:p>
+    <w:p>
+      <w:pPr>
+        <w:rPr>
+          <w:rFonts w:ascii="Palatino Linotype" w:eastAsia="Times New Roman" w:hAnsi="Palatino Linotype" w:cs="Courier New"/>
+          <w:color w:val="000000"/>
+        </w:rPr>
+      </w:pPr>
+      <w:r>
+        <w:rPr>
+          <w:rFonts w:ascii="Palatino Linotype" w:eastAsia="Times New Roman" w:hAnsi="Palatino Linotype" w:cs="Courier New"/>
+          <w:color w:val="000000"/>
+        </w:rPr>
+        <w:t>Set the status of the virtual machine to </w:t>
+      </w:r>
+      <w:r>
+        <w:rPr>
+          <w:rFonts w:ascii="Palatino Linotype" w:eastAsia="Times New Roman" w:hAnsi="Palatino Linotype"/>
+        </w:rPr>
+        <w:t>-Generalized</w:t>
+      </w:r>
+      <w:r>
+        <w:rPr>
+          <w:rFonts w:ascii="Palatino Linotype" w:eastAsia="Times New Roman" w:hAnsi="Palatino Linotype" w:cs="Courier New"/>
+          <w:color w:val="000000"/>
+        </w:rPr>
+        <w:t> using </w:t>
+      </w:r>
+      <w:hyperlink r:id="rId22" w:history="1">
+        <w:r>
+          <w:rPr>
+            <w:rFonts w:ascii="Palatino Linotype" w:eastAsia="Times New Roman" w:hAnsi="Palatino Linotype" w:cs="Courier New"/>
+            <w:color w:val="000000"/>
+          </w:rPr>
+          <w:t>Set-</w:t>
+        </w:r>
+        <w:proofErr w:type="spellStart"/>
+        <w:r>
+          <w:rPr>
+            <w:rFonts w:ascii="Palatino Linotype" w:eastAsia="Times New Roman" w:hAnsi="Palatino Linotype" w:cs="Courier New"/>
+            <w:color w:val="000000"/>
+          </w:rPr>
+          <w:t>AzureRmVm</w:t>
+        </w:r>
+        <w:proofErr w:type="spellEnd"/>
+      </w:hyperlink>
+      <w:r>
+        <w:rPr>
+          <w:rFonts w:ascii="Palatino Linotype" w:eastAsia="Times New Roman" w:hAnsi="Palatino Linotype" w:cs="Courier New"/>
+          <w:color w:val="000000"/>
+        </w:rPr>
+        <w:t>.</w:t>
+      </w:r>
+    </w:p>
+    <w:p>
+      <w:pPr>
+        <w:rPr>
+          <w:rFonts w:ascii="Courier New" w:hAnsi="Courier New" w:cs="Courier New"/>
+        </w:rPr>
+      </w:pPr>
+      <w:r>
+        <w:rPr>
+          <w:rFonts w:ascii="Courier New" w:hAnsi="Courier New" w:cs="Courier New"/>
+          <w:highlight w:val="lightGray"/>
+        </w:rPr>
+        <w:t>Set-</w:t>
+      </w:r>
+      <w:proofErr w:type="spellStart"/>
+      <w:r>
+        <w:rPr>
+          <w:rFonts w:ascii="Courier New" w:hAnsi="Courier New" w:cs="Courier New"/>
+          <w:highlight w:val="lightGray"/>
+        </w:rPr>
+        <w:t>AzureRmVM</w:t>
+      </w:r>
+      <w:proofErr w:type="spellEnd"/>
+      <w:r>
+        <w:rPr>
+          <w:rFonts w:ascii="Courier New" w:hAnsi="Courier New" w:cs="Courier New"/>
+          <w:highlight w:val="lightGray"/>
+        </w:rPr>
+        <w:t xml:space="preserve"> -</w:t>
+      </w:r>
+      <w:proofErr w:type="spellStart"/>
+      <w:r>
+        <w:rPr>
+          <w:rFonts w:ascii="Courier New" w:hAnsi="Courier New" w:cs="Courier New"/>
+          <w:highlight w:val="lightGray"/>
+        </w:rPr>
+        <w:t>ResourceGroupName</w:t>
+      </w:r>
+      <w:proofErr w:type="spellEnd"/>
+      <w:r>
+        <w:rPr>
+          <w:rFonts w:ascii="Courier New" w:hAnsi="Courier New" w:cs="Courier New"/>
+          <w:highlight w:val="lightGray"/>
+        </w:rPr>
+        <w:t xml:space="preserve"> </w:t>
+      </w:r>
+      <w:proofErr w:type="spellStart"/>
+      <w:r>
+        <w:rPr>
+          <w:rFonts w:ascii="Courier New" w:hAnsi="Courier New" w:cs="Courier New"/>
+          <w:highlight w:val="lightGray"/>
+        </w:rPr>
+        <w:t>myResourceGroup</w:t>
+      </w:r>
+      <w:proofErr w:type="spellEnd"/>
+      <w:r>
+        <w:rPr>
+          <w:rFonts w:ascii="Courier New" w:hAnsi="Courier New" w:cs="Courier New"/>
+          <w:highlight w:val="lightGray"/>
+        </w:rPr>
+        <w:t xml:space="preserve"> -Name </w:t>
+      </w:r>
+      <w:proofErr w:type="spellStart"/>
+      <w:r>
+        <w:rPr>
+          <w:rFonts w:ascii="Courier New" w:hAnsi="Courier New" w:cs="Courier New"/>
+          <w:highlight w:val="lightGray"/>
+        </w:rPr>
+        <w:t>myVM</w:t>
+      </w:r>
+      <w:proofErr w:type="spellEnd"/>
+      <w:r>
+        <w:rPr>
+          <w:rFonts w:ascii="Courier New" w:hAnsi="Courier New" w:cs="Courier New"/>
+          <w:highlight w:val="lightGray"/>
+        </w:rPr>
+        <w:t xml:space="preserve"> </w:t>
+      </w:r>
+      <w:r>
+        <w:rPr>
+          <w:rFonts w:ascii="Courier New" w:hAnsi="Courier New" w:cs="Courier New"/>
+          <w:highlight w:val="lightGray"/>
+        </w:rPr>
+        <w:t>–</w:t>
+      </w:r>
+      <w:r>
+        <w:rPr>
+          <w:rFonts w:ascii="Courier New" w:hAnsi="Courier New" w:cs="Courier New"/>
+          <w:highlight w:val="lightGray"/>
+        </w:rPr>
+        <w:t>Generalized</w:t>
+      </w:r>
+    </w:p>
+    <w:p>
+      <w:pPr>
+        <w:pStyle w:val="Heading2"/>
+        <w:shd w:val="clear" w:color="auto" w:fill="FFFFFF"/>
+        <w:spacing w:before="0"/>
+        <w:rPr>
+          <w:rFonts w:ascii="Palatino Linotype" w:hAnsi="Palatino Linotype" w:cs="Segoe UI"/>
+          <w:b/>
+          <w:color w:val="000000"/>
+          <w:sz w:val="22"/>
+          <w:szCs w:val="22"/>
+        </w:rPr>
+      </w:pPr>
+      <w:r>
+        <w:rPr>
+          <w:rFonts w:ascii="Palatino Linotype" w:hAnsi="Palatino Linotype" w:cs="Segoe UI"/>
+          <w:b/>
+          <w:color w:val="000000"/>
+          <w:sz w:val="22"/>
+          <w:szCs w:val="22"/>
+        </w:rPr>
+        <w:t>Create the image</w:t>
+      </w:r>
+    </w:p>
+    <w:p/>
+    <w:p>
+      <w:pPr>
+        <w:rPr>
+          <w:rFonts w:ascii="Courier New" w:hAnsi="Courier New" w:cs="Courier New"/>
+          <w:highlight w:val="lightGray"/>
+        </w:rPr>
+      </w:pPr>
+      <w:r>
+        <w:rPr>
+          <w:rFonts w:ascii="Courier New" w:hAnsi="Courier New" w:cs="Courier New"/>
+          <w:highlight w:val="lightGray"/>
+        </w:rPr>
+        <w:t>$</w:t>
+      </w:r>
+      <w:proofErr w:type="spellStart"/>
+      <w:r>
+        <w:rPr>
+          <w:rFonts w:ascii="Courier New" w:hAnsi="Courier New" w:cs="Courier New"/>
+          <w:highlight w:val="lightGray"/>
+        </w:rPr>
+        <w:t>vm</w:t>
+      </w:r>
+      <w:proofErr w:type="spellEnd"/>
+      <w:r>
+        <w:rPr>
+          <w:rFonts w:ascii="Courier New" w:hAnsi="Courier New" w:cs="Courier New"/>
+          <w:highlight w:val="lightGray"/>
+        </w:rPr>
+        <w:t xml:space="preserve"> = Get-</w:t>
+      </w:r>
+      <w:proofErr w:type="spellStart"/>
+      <w:r>
+        <w:rPr>
+          <w:rFonts w:ascii="Courier New" w:hAnsi="Courier New" w:cs="Courier New"/>
+          <w:highlight w:val="lightGray"/>
+        </w:rPr>
+        <w:t>AzureRmVM</w:t>
+      </w:r>
+      <w:proofErr w:type="spellEnd"/>
+      <w:r>
+        <w:rPr>
+          <w:rFonts w:ascii="Courier New" w:hAnsi="Courier New" w:cs="Courier New"/>
+          <w:highlight w:val="lightGray"/>
+        </w:rPr>
+        <w:t xml:space="preserve"> -Name </w:t>
+      </w:r>
+      <w:proofErr w:type="spellStart"/>
+      <w:r>
+        <w:rPr>
+          <w:rFonts w:ascii="Courier New" w:hAnsi="Courier New" w:cs="Courier New"/>
+          <w:highlight w:val="lightGray"/>
+        </w:rPr>
+        <w:t>myVM</w:t>
+      </w:r>
+      <w:proofErr w:type="spellEnd"/>
+      <w:r>
+        <w:rPr>
+          <w:rFonts w:ascii="Courier New" w:hAnsi="Courier New" w:cs="Courier New"/>
+          <w:highlight w:val="lightGray"/>
+        </w:rPr>
+        <w:t xml:space="preserve"> -</w:t>
+      </w:r>
+      <w:proofErr w:type="spellStart"/>
+      <w:r>
+        <w:rPr>
+          <w:rFonts w:ascii="Courier New" w:hAnsi="Courier New" w:cs="Courier New"/>
+          <w:highlight w:val="lightGray"/>
+        </w:rPr>
+        <w:t>ResourceGroupName</w:t>
+      </w:r>
+      <w:proofErr w:type="spellEnd"/>
+      <w:r>
+        <w:rPr>
+          <w:rFonts w:ascii="Courier New" w:hAnsi="Courier New" w:cs="Courier New"/>
+          <w:highlight w:val="lightGray"/>
+        </w:rPr>
+        <w:t xml:space="preserve"> </w:t>
+      </w:r>
+      <w:proofErr w:type="spellStart"/>
+      <w:r>
+        <w:rPr>
+          <w:rFonts w:ascii="Courier New" w:hAnsi="Courier New" w:cs="Courier New"/>
+          <w:highlight w:val="lightGray"/>
+        </w:rPr>
+        <w:t>myResourceGroup</w:t>
+      </w:r>
+      <w:proofErr w:type="spellEnd"/>
+    </w:p>
+    <w:p>
+      <w:pPr>
+        <w:rPr>
+          <w:rFonts w:ascii="Courier New" w:hAnsi="Courier New" w:cs="Courier New"/>
+          <w:highlight w:val="lightGray"/>
+        </w:rPr>
+      </w:pPr>
+      <w:r>
+        <w:rPr>
+          <w:rFonts w:ascii="Courier New" w:hAnsi="Courier New" w:cs="Courier New"/>
+          <w:highlight w:val="lightGray"/>
+        </w:rPr>
+        <w:t>$image = New-</w:t>
+      </w:r>
+      <w:proofErr w:type="spellStart"/>
+      <w:r>
+        <w:rPr>
+          <w:rFonts w:ascii="Courier New" w:hAnsi="Courier New" w:cs="Courier New"/>
+          <w:highlight w:val="lightGray"/>
+        </w:rPr>
+        <w:t>AzureRmImageConfig</w:t>
+      </w:r>
+      <w:proofErr w:type="spellEnd"/>
+      <w:r>
+        <w:rPr>
+          <w:rFonts w:ascii="Courier New" w:hAnsi="Courier New" w:cs="Courier New"/>
+          <w:highlight w:val="lightGray"/>
+        </w:rPr>
+        <w:t xml:space="preserve"> -Location </w:t>
+      </w:r>
+      <w:proofErr w:type="spellStart"/>
+      <w:r>
+        <w:rPr>
+          <w:rFonts w:ascii="Courier New" w:hAnsi="Courier New" w:cs="Courier New"/>
+          <w:highlight w:val="lightGray"/>
+        </w:rPr>
+        <w:t>EastUS</w:t>
+      </w:r>
+      <w:proofErr w:type="spellEnd"/>
+      <w:r>
+        <w:rPr>
+          <w:rFonts w:ascii="Courier New" w:hAnsi="Courier New" w:cs="Courier New"/>
+          <w:highlight w:val="lightGray"/>
+        </w:rPr>
+        <w:t xml:space="preserve"> -</w:t>
+      </w:r>
+      <w:proofErr w:type="spellStart"/>
+      <w:r>
+        <w:rPr>
+          <w:rFonts w:ascii="Courier New" w:hAnsi="Courier New" w:cs="Courier New"/>
+          <w:highlight w:val="lightGray"/>
+        </w:rPr>
+        <w:t>SourceVirtualMachineId</w:t>
+      </w:r>
+      <w:proofErr w:type="spellEnd"/>
+      <w:r>
+        <w:rPr>
+          <w:rFonts w:ascii="Courier New" w:hAnsi="Courier New" w:cs="Courier New"/>
+          <w:highlight w:val="lightGray"/>
+        </w:rPr>
+        <w:t xml:space="preserve"> $vm.ID</w:t>
+      </w:r>
+    </w:p>
+    <w:p>
+      <w:pPr>
+        <w:rPr>
+          <w:rFonts w:ascii="Courier New" w:hAnsi="Courier New" w:cs="Courier New"/>
+        </w:rPr>
+      </w:pPr>
+      <w:r>
+        <w:rPr>
+          <w:rFonts w:ascii="Courier New" w:hAnsi="Courier New" w:cs="Courier New"/>
+          <w:highlight w:val="lightGray"/>
+        </w:rPr>
+        <w:t>New-</w:t>
+      </w:r>
+      <w:proofErr w:type="spellStart"/>
+      <w:r>
+        <w:rPr>
+          <w:rFonts w:ascii="Courier New" w:hAnsi="Courier New" w:cs="Courier New"/>
+          <w:highlight w:val="lightGray"/>
+        </w:rPr>
+        <w:t>AzureRmImage</w:t>
+      </w:r>
+      <w:proofErr w:type="spellEnd"/>
+      <w:r>
+        <w:rPr>
+          <w:rFonts w:ascii="Courier New" w:hAnsi="Courier New" w:cs="Courier New"/>
+          <w:highlight w:val="lightGray"/>
+        </w:rPr>
+        <w:t xml:space="preserve"> -Image $image -</w:t>
+      </w:r>
+      <w:proofErr w:type="spellStart"/>
+      <w:r>
+        <w:rPr>
+          <w:rFonts w:ascii="Courier New" w:hAnsi="Courier New" w:cs="Courier New"/>
+          <w:highlight w:val="lightGray"/>
+        </w:rPr>
+        <w:t>ImageName</w:t>
+      </w:r>
+      <w:proofErr w:type="spellEnd"/>
+      <w:r>
+        <w:rPr>
+          <w:rFonts w:ascii="Courier New" w:hAnsi="Courier New" w:cs="Courier New"/>
+          <w:highlight w:val="lightGray"/>
+        </w:rPr>
+        <w:t xml:space="preserve"> </w:t>
+      </w:r>
+      <w:proofErr w:type="spellStart"/>
+      <w:r>
+        <w:rPr>
+          <w:rFonts w:ascii="Courier New" w:hAnsi="Courier New" w:cs="Courier New"/>
+          <w:highlight w:val="lightGray"/>
+        </w:rPr>
+        <w:t>myImage</w:t>
+      </w:r>
+      <w:proofErr w:type="spellEnd"/>
+      <w:r>
+        <w:rPr>
+          <w:rFonts w:ascii="Courier New" w:hAnsi="Courier New" w:cs="Courier New"/>
+          <w:highlight w:val="lightGray"/>
+        </w:rPr>
+        <w:t xml:space="preserve"> -</w:t>
+      </w:r>
+      <w:proofErr w:type="spellStart"/>
+      <w:r>
+        <w:rPr>
+          <w:rFonts w:ascii="Courier New" w:hAnsi="Courier New" w:cs="Courier New"/>
+          <w:highlight w:val="lightGray"/>
+        </w:rPr>
+        <w:t>ResourceGroupName</w:t>
+      </w:r>
+      <w:proofErr w:type="spellEnd"/>
+      <w:r>
+        <w:rPr>
+          <w:rFonts w:ascii="Courier New" w:hAnsi="Courier New" w:cs="Courier New"/>
+          <w:highlight w:val="lightGray"/>
+        </w:rPr>
+        <w:t xml:space="preserve"> </w:t>
+      </w:r>
+      <w:proofErr w:type="spellStart"/>
+      <w:r>
+        <w:rPr>
+          <w:rFonts w:ascii="Courier New" w:hAnsi="Courier New" w:cs="Courier New"/>
+          <w:highlight w:val="lightGray"/>
+        </w:rPr>
+        <w:t>myResourceGroup</w:t>
+      </w:r>
+      <w:proofErr w:type="spellEnd"/>
+    </w:p>
+    <w:p>
+      <w:pPr>
+        <w:rPr>
+          <w:rFonts w:ascii="Courier New" w:hAnsi="Courier New" w:cs="Courier New"/>
+        </w:rPr>
+      </w:pPr>
+    </w:p>
+    <w:p>
+      <w:pPr>
+        <w:pStyle w:val="Heading2"/>
+        <w:shd w:val="clear" w:color="auto" w:fill="FFFFFF"/>
+        <w:spacing w:before="0"/>
+        <w:rPr>
+          <w:rFonts w:ascii="Palatino Linotype" w:hAnsi="Palatino Linotype" w:cs="Segoe UI"/>
+          <w:b/>
+          <w:color w:val="000000"/>
+          <w:sz w:val="22"/>
+          <w:szCs w:val="22"/>
+        </w:rPr>
+      </w:pPr>
+      <w:r>
+        <w:rPr>
+          <w:rFonts w:ascii="Palatino Linotype" w:hAnsi="Palatino Linotype" w:cs="Segoe UI"/>
+          <w:b/>
+          <w:color w:val="000000"/>
+          <w:sz w:val="22"/>
+          <w:szCs w:val="22"/>
+        </w:rPr>
+        <w:t>Create VMs from the image</w:t>
+      </w:r>
+    </w:p>
+    <w:p>
+      <w:pPr>
+        <w:rPr>
+          <w:rFonts w:ascii="Palatino Linotype" w:eastAsia="Times New Roman" w:hAnsi="Palatino Linotype" w:cs="Courier New"/>
+          <w:color w:val="000000"/>
+        </w:rPr>
+      </w:pPr>
+      <w:r>
+        <w:rPr>
+          <w:rFonts w:ascii="Palatino Linotype" w:eastAsia="Times New Roman" w:hAnsi="Palatino Linotype" w:cs="Courier New"/>
+          <w:color w:val="000000"/>
+        </w:rPr>
+        <w:t>Now that you have an image, you can create one or more new VMs from the image. Creating a VM from a custom image is similar to creating a VM using a Marketplace image. </w:t>
+      </w:r>
+    </w:p>
+    <w:p>
+      <w:pPr>
+        <w:rPr>
+          <w:rFonts w:ascii="Courier New" w:hAnsi="Courier New" w:cs="Courier New"/>
         </w:rPr>
       </w:pPr>
     </w:p>
@@ -2838,10 +4393,435 @@
       <w:pPr>
         <w:spacing w:after="0"/>
         <w:rPr>
-          <w:rFonts w:ascii="Palatino Linotype" w:hAnsi="Palatino Linotype" w:cs="Segoe UI"/>
-          <w:b/>
-          <w:color w:val="000000"/>
-          <w:shd w:val="clear" w:color="auto" w:fill="FFFFFF"/>
+          <w:rFonts w:ascii="Courier New" w:hAnsi="Courier New" w:cs="Courier New"/>
+          <w:highlight w:val="lightGray"/>
+        </w:rPr>
+      </w:pPr>
+      <w:bookmarkStart w:id="0" w:name="_GoBack"/>
+      <w:r>
+        <w:rPr>
+          <w:rFonts w:ascii="Courier New" w:hAnsi="Courier New" w:cs="Courier New"/>
+          <w:highlight w:val="lightGray"/>
+        </w:rPr>
+        <w:t>New-</w:t>
+      </w:r>
+      <w:proofErr w:type="spellStart"/>
+      <w:r>
+        <w:rPr>
+          <w:rFonts w:ascii="Courier New" w:hAnsi="Courier New" w:cs="Courier New"/>
+          <w:highlight w:val="lightGray"/>
+        </w:rPr>
+        <w:t>AzureRmVm</w:t>
+      </w:r>
+      <w:proofErr w:type="spellEnd"/>
+      <w:r>
+        <w:rPr>
+          <w:rFonts w:ascii="Courier New" w:hAnsi="Courier New" w:cs="Courier New"/>
+          <w:highlight w:val="lightGray"/>
+        </w:rPr>
+        <w:t xml:space="preserve"> `</w:t>
+      </w:r>
+    </w:p>
+    <w:p>
+      <w:pPr>
+        <w:spacing w:after="0"/>
+        <w:rPr>
+          <w:rFonts w:ascii="Courier New" w:hAnsi="Courier New" w:cs="Courier New"/>
+          <w:highlight w:val="lightGray"/>
+        </w:rPr>
+      </w:pPr>
+      <w:r>
+        <w:rPr>
+          <w:rFonts w:ascii="Courier New" w:hAnsi="Courier New" w:cs="Courier New"/>
+          <w:highlight w:val="lightGray"/>
+        </w:rPr>
+        <w:t xml:space="preserve">    -</w:t>
+      </w:r>
+      <w:proofErr w:type="spellStart"/>
+      <w:r>
+        <w:rPr>
+          <w:rFonts w:ascii="Courier New" w:hAnsi="Courier New" w:cs="Courier New"/>
+          <w:highlight w:val="lightGray"/>
+        </w:rPr>
+        <w:t>ResourceGroupName</w:t>
+      </w:r>
+      <w:proofErr w:type="spellEnd"/>
+      <w:r>
+        <w:rPr>
+          <w:rFonts w:ascii="Courier New" w:hAnsi="Courier New" w:cs="Courier New"/>
+          <w:highlight w:val="lightGray"/>
+        </w:rPr>
+        <w:t xml:space="preserve"> "</w:t>
+      </w:r>
+      <w:proofErr w:type="spellStart"/>
+      <w:r>
+        <w:rPr>
+          <w:rFonts w:ascii="Courier New" w:hAnsi="Courier New" w:cs="Courier New"/>
+          <w:highlight w:val="lightGray"/>
+        </w:rPr>
+        <w:t>myResourceGroup</w:t>
+      </w:r>
+      <w:proofErr w:type="spellEnd"/>
+      <w:r>
+        <w:rPr>
+          <w:rFonts w:ascii="Courier New" w:hAnsi="Courier New" w:cs="Courier New"/>
+          <w:highlight w:val="lightGray"/>
+        </w:rPr>
+        <w:t>" `</w:t>
+      </w:r>
+    </w:p>
+    <w:p>
+      <w:pPr>
+        <w:spacing w:after="0"/>
+        <w:rPr>
+          <w:rFonts w:ascii="Courier New" w:hAnsi="Courier New" w:cs="Courier New"/>
+          <w:highlight w:val="lightGray"/>
+        </w:rPr>
+      </w:pPr>
+      <w:r>
+        <w:rPr>
+          <w:rFonts w:ascii="Courier New" w:hAnsi="Courier New" w:cs="Courier New"/>
+          <w:highlight w:val="lightGray"/>
+        </w:rPr>
+        <w:t xml:space="preserve">    -Name "</w:t>
+      </w:r>
+      <w:proofErr w:type="spellStart"/>
+      <w:r>
+        <w:rPr>
+          <w:rFonts w:ascii="Courier New" w:hAnsi="Courier New" w:cs="Courier New"/>
+          <w:highlight w:val="lightGray"/>
+        </w:rPr>
+        <w:t>myVMfromImage</w:t>
+      </w:r>
+      <w:proofErr w:type="spellEnd"/>
+      <w:r>
+        <w:rPr>
+          <w:rFonts w:ascii="Courier New" w:hAnsi="Courier New" w:cs="Courier New"/>
+          <w:highlight w:val="lightGray"/>
+        </w:rPr>
+        <w:t>" `</w:t>
+      </w:r>
+    </w:p>
+    <w:p>
+      <w:pPr>
+        <w:spacing w:after="0"/>
+        <w:rPr>
+          <w:rFonts w:ascii="Courier New" w:hAnsi="Courier New" w:cs="Courier New"/>
+          <w:highlight w:val="lightGray"/>
+        </w:rPr>
+      </w:pPr>
+      <w:r>
+        <w:rPr>
+          <w:rFonts w:ascii="Courier New" w:hAnsi="Courier New" w:cs="Courier New"/>
+          <w:highlight w:val="lightGray"/>
+        </w:rPr>
+        <w:t xml:space="preserve">    -</w:t>
+      </w:r>
+      <w:proofErr w:type="spellStart"/>
+      <w:r>
+        <w:rPr>
+          <w:rFonts w:ascii="Courier New" w:hAnsi="Courier New" w:cs="Courier New"/>
+          <w:highlight w:val="lightGray"/>
+        </w:rPr>
+        <w:t>ImageName</w:t>
+      </w:r>
+      <w:proofErr w:type="spellEnd"/>
+      <w:r>
+        <w:rPr>
+          <w:rFonts w:ascii="Courier New" w:hAnsi="Courier New" w:cs="Courier New"/>
+          <w:highlight w:val="lightGray"/>
+        </w:rPr>
+        <w:t xml:space="preserve"> "</w:t>
+      </w:r>
+      <w:proofErr w:type="spellStart"/>
+      <w:r>
+        <w:rPr>
+          <w:rFonts w:ascii="Courier New" w:hAnsi="Courier New" w:cs="Courier New"/>
+          <w:highlight w:val="lightGray"/>
+        </w:rPr>
+        <w:t>myImage</w:t>
+      </w:r>
+      <w:proofErr w:type="spellEnd"/>
+      <w:r>
+        <w:rPr>
+          <w:rFonts w:ascii="Courier New" w:hAnsi="Courier New" w:cs="Courier New"/>
+          <w:highlight w:val="lightGray"/>
+        </w:rPr>
+        <w:t>" `</w:t>
+      </w:r>
+    </w:p>
+    <w:p>
+      <w:pPr>
+        <w:spacing w:after="0"/>
+        <w:rPr>
+          <w:rFonts w:ascii="Courier New" w:hAnsi="Courier New" w:cs="Courier New"/>
+          <w:highlight w:val="lightGray"/>
+        </w:rPr>
+      </w:pPr>
+      <w:r>
+        <w:rPr>
+          <w:rFonts w:ascii="Courier New" w:hAnsi="Courier New" w:cs="Courier New"/>
+          <w:highlight w:val="lightGray"/>
+        </w:rPr>
+        <w:t xml:space="preserve">    -Location "East US" `</w:t>
+      </w:r>
+    </w:p>
+    <w:p>
+      <w:pPr>
+        <w:spacing w:after="0"/>
+        <w:rPr>
+          <w:rFonts w:ascii="Courier New" w:hAnsi="Courier New" w:cs="Courier New"/>
+          <w:highlight w:val="lightGray"/>
+        </w:rPr>
+      </w:pPr>
+      <w:r>
+        <w:rPr>
+          <w:rFonts w:ascii="Courier New" w:hAnsi="Courier New" w:cs="Courier New"/>
+          <w:highlight w:val="lightGray"/>
+        </w:rPr>
+        <w:t xml:space="preserve">    -</w:t>
+      </w:r>
+      <w:proofErr w:type="spellStart"/>
+      <w:r>
+        <w:rPr>
+          <w:rFonts w:ascii="Courier New" w:hAnsi="Courier New" w:cs="Courier New"/>
+          <w:highlight w:val="lightGray"/>
+        </w:rPr>
+        <w:t>VirtualNetworkName</w:t>
+      </w:r>
+      <w:proofErr w:type="spellEnd"/>
+      <w:r>
+        <w:rPr>
+          <w:rFonts w:ascii="Courier New" w:hAnsi="Courier New" w:cs="Courier New"/>
+          <w:highlight w:val="lightGray"/>
+        </w:rPr>
+        <w:t xml:space="preserve"> "</w:t>
+      </w:r>
+      <w:proofErr w:type="spellStart"/>
+      <w:r>
+        <w:rPr>
+          <w:rFonts w:ascii="Courier New" w:hAnsi="Courier New" w:cs="Courier New"/>
+          <w:highlight w:val="lightGray"/>
+        </w:rPr>
+        <w:t>myImageVnet</w:t>
+      </w:r>
+      <w:proofErr w:type="spellEnd"/>
+      <w:r>
+        <w:rPr>
+          <w:rFonts w:ascii="Courier New" w:hAnsi="Courier New" w:cs="Courier New"/>
+          <w:highlight w:val="lightGray"/>
+        </w:rPr>
+        <w:t>" `</w:t>
+      </w:r>
+    </w:p>
+    <w:p>
+      <w:pPr>
+        <w:spacing w:after="0"/>
+        <w:rPr>
+          <w:rFonts w:ascii="Courier New" w:hAnsi="Courier New" w:cs="Courier New"/>
+          <w:highlight w:val="lightGray"/>
+        </w:rPr>
+      </w:pPr>
+      <w:r>
+        <w:rPr>
+          <w:rFonts w:ascii="Courier New" w:hAnsi="Courier New" w:cs="Courier New"/>
+          <w:highlight w:val="lightGray"/>
+        </w:rPr>
+        <w:t xml:space="preserve">    -</w:t>
+      </w:r>
+      <w:proofErr w:type="spellStart"/>
+      <w:r>
+        <w:rPr>
+          <w:rFonts w:ascii="Courier New" w:hAnsi="Courier New" w:cs="Courier New"/>
+          <w:highlight w:val="lightGray"/>
+        </w:rPr>
+        <w:t>SubnetName</w:t>
+      </w:r>
+      <w:proofErr w:type="spellEnd"/>
+      <w:r>
+        <w:rPr>
+          <w:rFonts w:ascii="Courier New" w:hAnsi="Courier New" w:cs="Courier New"/>
+          <w:highlight w:val="lightGray"/>
+        </w:rPr>
+        <w:t xml:space="preserve"> "</w:t>
+      </w:r>
+      <w:proofErr w:type="spellStart"/>
+      <w:r>
+        <w:rPr>
+          <w:rFonts w:ascii="Courier New" w:hAnsi="Courier New" w:cs="Courier New"/>
+          <w:highlight w:val="lightGray"/>
+        </w:rPr>
+        <w:t>myImageSubnet</w:t>
+      </w:r>
+      <w:proofErr w:type="spellEnd"/>
+      <w:r>
+        <w:rPr>
+          <w:rFonts w:ascii="Courier New" w:hAnsi="Courier New" w:cs="Courier New"/>
+          <w:highlight w:val="lightGray"/>
+        </w:rPr>
+        <w:t>" `</w:t>
+      </w:r>
+    </w:p>
+    <w:p>
+      <w:pPr>
+        <w:spacing w:after="0"/>
+        <w:rPr>
+          <w:rFonts w:ascii="Courier New" w:hAnsi="Courier New" w:cs="Courier New"/>
+          <w:highlight w:val="lightGray"/>
+        </w:rPr>
+      </w:pPr>
+      <w:r>
+        <w:rPr>
+          <w:rFonts w:ascii="Courier New" w:hAnsi="Courier New" w:cs="Courier New"/>
+          <w:highlight w:val="lightGray"/>
+        </w:rPr>
+        <w:t xml:space="preserve">    -</w:t>
+      </w:r>
+      <w:proofErr w:type="spellStart"/>
+      <w:r>
+        <w:rPr>
+          <w:rFonts w:ascii="Courier New" w:hAnsi="Courier New" w:cs="Courier New"/>
+          <w:highlight w:val="lightGray"/>
+        </w:rPr>
+        <w:t>SecurityGroupName</w:t>
+      </w:r>
+      <w:proofErr w:type="spellEnd"/>
+      <w:r>
+        <w:rPr>
+          <w:rFonts w:ascii="Courier New" w:hAnsi="Courier New" w:cs="Courier New"/>
+          <w:highlight w:val="lightGray"/>
+        </w:rPr>
+        <w:t xml:space="preserve"> "</w:t>
+      </w:r>
+      <w:proofErr w:type="spellStart"/>
+      <w:r>
+        <w:rPr>
+          <w:rFonts w:ascii="Courier New" w:hAnsi="Courier New" w:cs="Courier New"/>
+          <w:highlight w:val="lightGray"/>
+        </w:rPr>
+        <w:t>myImageNSG</w:t>
+      </w:r>
+      <w:proofErr w:type="spellEnd"/>
+      <w:r>
+        <w:rPr>
+          <w:rFonts w:ascii="Courier New" w:hAnsi="Courier New" w:cs="Courier New"/>
+          <w:highlight w:val="lightGray"/>
+        </w:rPr>
+        <w:t>" `</w:t>
+      </w:r>
+    </w:p>
+    <w:p>
+      <w:pPr>
+        <w:spacing w:after="0"/>
+        <w:rPr>
+          <w:rFonts w:ascii="Courier New" w:hAnsi="Courier New" w:cs="Courier New"/>
+          <w:highlight w:val="lightGray"/>
+        </w:rPr>
+      </w:pPr>
+      <w:r>
+        <w:rPr>
+          <w:rFonts w:ascii="Courier New" w:hAnsi="Courier New" w:cs="Courier New"/>
+          <w:highlight w:val="lightGray"/>
+        </w:rPr>
+        <w:t xml:space="preserve">    -</w:t>
+      </w:r>
+      <w:proofErr w:type="spellStart"/>
+      <w:r>
+        <w:rPr>
+          <w:rFonts w:ascii="Courier New" w:hAnsi="Courier New" w:cs="Courier New"/>
+          <w:highlight w:val="lightGray"/>
+        </w:rPr>
+        <w:t>PublicIpAddressName</w:t>
+      </w:r>
+      <w:proofErr w:type="spellEnd"/>
+      <w:r>
+        <w:rPr>
+          <w:rFonts w:ascii="Courier New" w:hAnsi="Courier New" w:cs="Courier New"/>
+          <w:highlight w:val="lightGray"/>
+        </w:rPr>
+        <w:t xml:space="preserve"> "</w:t>
+      </w:r>
+      <w:proofErr w:type="spellStart"/>
+      <w:r>
+        <w:rPr>
+          <w:rFonts w:ascii="Courier New" w:hAnsi="Courier New" w:cs="Courier New"/>
+          <w:highlight w:val="lightGray"/>
+        </w:rPr>
+        <w:t>myImagePIP</w:t>
+      </w:r>
+      <w:proofErr w:type="spellEnd"/>
+      <w:r>
+        <w:rPr>
+          <w:rFonts w:ascii="Courier New" w:hAnsi="Courier New" w:cs="Courier New"/>
+          <w:highlight w:val="lightGray"/>
+        </w:rPr>
+        <w:t>" `</w:t>
+      </w:r>
+    </w:p>
+    <w:p>
+      <w:pPr>
+        <w:spacing w:after="0"/>
+        <w:rPr>
+          <w:rFonts w:ascii="Courier New" w:hAnsi="Courier New" w:cs="Courier New"/>
+          <w:highlight w:val="lightGray"/>
+        </w:rPr>
+      </w:pPr>
+      <w:r>
+        <w:rPr>
+          <w:rFonts w:ascii="Courier New" w:hAnsi="Courier New" w:cs="Courier New"/>
+          <w:highlight w:val="lightGray"/>
+        </w:rPr>
+        <w:t xml:space="preserve">    -</w:t>
+      </w:r>
+      <w:proofErr w:type="spellStart"/>
+      <w:r>
+        <w:rPr>
+          <w:rFonts w:ascii="Courier New" w:hAnsi="Courier New" w:cs="Courier New"/>
+          <w:highlight w:val="lightGray"/>
+        </w:rPr>
+        <w:t>OpenPorts</w:t>
+      </w:r>
+      <w:proofErr w:type="spellEnd"/>
+      <w:r>
+        <w:rPr>
+          <w:rFonts w:ascii="Courier New" w:hAnsi="Courier New" w:cs="Courier New"/>
+          <w:highlight w:val="lightGray"/>
+        </w:rPr>
+        <w:t xml:space="preserve"> 3389</w:t>
+      </w:r>
+    </w:p>
+    <w:bookmarkEnd w:id="0"/>
+    <w:p/>
+    <w:p>
+      <w:pPr>
+        <w:pStyle w:val="NormalWeb"/>
+        <w:shd w:val="clear" w:color="auto" w:fill="FFFFFF"/>
+        <w:spacing w:after="0" w:afterAutospacing="0"/>
+        <w:rPr>
+          <w:rFonts w:ascii="Palatino Linotype" w:hAnsi="Palatino Linotype" w:cs="Courier New"/>
+          <w:color w:val="000000"/>
+          <w:sz w:val="22"/>
+          <w:szCs w:val="22"/>
+        </w:rPr>
+      </w:pPr>
+    </w:p>
+    <w:p>
+      <w:pPr>
+        <w:rPr>
+          <w:rFonts w:ascii="Palatino Linotype" w:hAnsi="Palatino Linotype" w:cs="Courier New"/>
+        </w:rPr>
+      </w:pPr>
+    </w:p>
+    <w:p/>
+    <w:p/>
+    <w:p/>
+    <w:p>
+      <w:pPr>
+        <w:rPr>
+          <w:rFonts w:ascii="Palatino Linotype" w:hAnsi="Palatino Linotype"/>
+          <w:b/>
+          <w:sz w:val="26"/>
+          <w:szCs w:val="26"/>
         </w:rPr>
       </w:pPr>
     </w:p>
@@ -2866,6 +4846,184 @@
 <file path=word/numbering.xml><?xml version="1.0" encoding="utf-8"?>
 <w:numbering xmlns:wpc="http://schemas.microsoft.com/office/word/2010/wordprocessingCanvas" xmlns:cx="http://schemas.microsoft.com/office/drawing/2014/chartex" xmlns:cx1="http://schemas.microsoft.com/office/drawing/2015/9/8/chartex" xmlns:mc="http://schemas.openxmlformats.org/markup-compatibility/2006" xmlns:o="urn:schemas-microsoft-com:office:office" xmlns:r="http://schemas.openxmlformats.org/officeDocument/2006/relationships" xmlns:m="http://schemas.openxmlformats.org/officeDocument/2006/math" xmlns:v="urn:schemas-microsoft-com:vml" xmlns:wp14="http://schemas.microsoft.com/office/word/2010/wordprocessingDrawing" xmlns:wp="http://schemas.openxmlformats.org/drawingml/2006/wordprocessingDrawing" xmlns:w10="urn:schemas-microsoft-com:office:word" xmlns:w="http://schemas.openxmlformats.org/wordprocessingml/2006/main" xmlns:w14="http://schemas.microsoft.com/office/word/2010/wordml" xmlns:w15="http://schemas.microsoft.com/office/word/2012/wordml" xmlns:w16se="http://schemas.microsoft.com/office/word/2015/wordml/symex" xmlns:wpg="http://schemas.microsoft.com/office/word/2010/wordprocessingGroup" xmlns:wpi="http://schemas.microsoft.com/office/word/2010/wordprocessingInk" xmlns:wne="http://schemas.microsoft.com/office/word/2006/wordml" xmlns:wps="http://schemas.microsoft.com/office/word/2010/wordprocessingShape" mc:Ignorable="w14 w15 w16se wp14">
   <w:abstractNum w:abstractNumId="0" w15:restartNumberingAfterBreak="0">
+    <w:nsid w:val="4BD31D0E"/>
+    <w:multiLevelType w:val="hybridMultilevel"/>
+    <w:tmpl w:val="184A1A64"/>
+    <w:lvl w:ilvl="0" w:tplc="0409000F">
+      <w:start w:val="1"/>
+      <w:numFmt w:val="decimal"/>
+      <w:lvlText w:val="%1."/>
+      <w:lvlJc w:val="left"/>
+      <w:pPr>
+        <w:ind w:left="720" w:hanging="360"/>
+      </w:pPr>
+      <w:rPr>
+        <w:rFonts w:hint="default"/>
+      </w:rPr>
+    </w:lvl>
+    <w:lvl w:ilvl="1" w:tplc="04090019" w:tentative="1">
+      <w:start w:val="1"/>
+      <w:numFmt w:val="lowerLetter"/>
+      <w:lvlText w:val="%2."/>
+      <w:lvlJc w:val="left"/>
+      <w:pPr>
+        <w:ind w:left="1440" w:hanging="360"/>
+      </w:pPr>
+    </w:lvl>
+    <w:lvl w:ilvl="2" w:tplc="0409001B" w:tentative="1">
+      <w:start w:val="1"/>
+      <w:numFmt w:val="lowerRoman"/>
+      <w:lvlText w:val="%3."/>
+      <w:lvlJc w:val="right"/>
+      <w:pPr>
+        <w:ind w:left="2160" w:hanging="180"/>
+      </w:pPr>
+    </w:lvl>
+    <w:lvl w:ilvl="3" w:tplc="0409000F" w:tentative="1">
+      <w:start w:val="1"/>
+      <w:numFmt w:val="decimal"/>
+      <w:lvlText w:val="%4."/>
+      <w:lvlJc w:val="left"/>
+      <w:pPr>
+        <w:ind w:left="2880" w:hanging="360"/>
+      </w:pPr>
+    </w:lvl>
+    <w:lvl w:ilvl="4" w:tplc="04090019" w:tentative="1">
+      <w:start w:val="1"/>
+      <w:numFmt w:val="lowerLetter"/>
+      <w:lvlText w:val="%5."/>
+      <w:lvlJc w:val="left"/>
+      <w:pPr>
+        <w:ind w:left="3600" w:hanging="360"/>
+      </w:pPr>
+    </w:lvl>
+    <w:lvl w:ilvl="5" w:tplc="0409001B" w:tentative="1">
+      <w:start w:val="1"/>
+      <w:numFmt w:val="lowerRoman"/>
+      <w:lvlText w:val="%6."/>
+      <w:lvlJc w:val="right"/>
+      <w:pPr>
+        <w:ind w:left="4320" w:hanging="180"/>
+      </w:pPr>
+    </w:lvl>
+    <w:lvl w:ilvl="6" w:tplc="0409000F" w:tentative="1">
+      <w:start w:val="1"/>
+      <w:numFmt w:val="decimal"/>
+      <w:lvlText w:val="%7."/>
+      <w:lvlJc w:val="left"/>
+      <w:pPr>
+        <w:ind w:left="5040" w:hanging="360"/>
+      </w:pPr>
+    </w:lvl>
+    <w:lvl w:ilvl="7" w:tplc="04090019" w:tentative="1">
+      <w:start w:val="1"/>
+      <w:numFmt w:val="lowerLetter"/>
+      <w:lvlText w:val="%8."/>
+      <w:lvlJc w:val="left"/>
+      <w:pPr>
+        <w:ind w:left="5760" w:hanging="360"/>
+      </w:pPr>
+    </w:lvl>
+    <w:lvl w:ilvl="8" w:tplc="0409001B" w:tentative="1">
+      <w:start w:val="1"/>
+      <w:numFmt w:val="lowerRoman"/>
+      <w:lvlText w:val="%9."/>
+      <w:lvlJc w:val="right"/>
+      <w:pPr>
+        <w:ind w:left="6480" w:hanging="180"/>
+      </w:pPr>
+    </w:lvl>
+  </w:abstractNum>
+  <w:abstractNum w:abstractNumId="1" w15:restartNumberingAfterBreak="0">
+    <w:nsid w:val="5CCA0297"/>
+    <w:multiLevelType w:val="hybridMultilevel"/>
+    <w:tmpl w:val="8A2C43FA"/>
+    <w:lvl w:ilvl="0" w:tplc="0409000F">
+      <w:start w:val="1"/>
+      <w:numFmt w:val="decimal"/>
+      <w:lvlText w:val="%1."/>
+      <w:lvlJc w:val="left"/>
+      <w:pPr>
+        <w:ind w:left="720" w:hanging="360"/>
+      </w:pPr>
+      <w:rPr>
+        <w:rFonts w:hint="default"/>
+      </w:rPr>
+    </w:lvl>
+    <w:lvl w:ilvl="1" w:tplc="04090019" w:tentative="1">
+      <w:start w:val="1"/>
+      <w:numFmt w:val="lowerLetter"/>
+      <w:lvlText w:val="%2."/>
+      <w:lvlJc w:val="left"/>
+      <w:pPr>
+        <w:ind w:left="1440" w:hanging="360"/>
+      </w:pPr>
+    </w:lvl>
+    <w:lvl w:ilvl="2" w:tplc="0409001B" w:tentative="1">
+      <w:start w:val="1"/>
+      <w:numFmt w:val="lowerRoman"/>
+      <w:lvlText w:val="%3."/>
+      <w:lvlJc w:val="right"/>
+      <w:pPr>
+        <w:ind w:left="2160" w:hanging="180"/>
+      </w:pPr>
+    </w:lvl>
+    <w:lvl w:ilvl="3" w:tplc="0409000F" w:tentative="1">
+      <w:start w:val="1"/>
+      <w:numFmt w:val="decimal"/>
+      <w:lvlText w:val="%4."/>
+      <w:lvlJc w:val="left"/>
+      <w:pPr>
+        <w:ind w:left="2880" w:hanging="360"/>
+      </w:pPr>
+    </w:lvl>
+    <w:lvl w:ilvl="4" w:tplc="04090019" w:tentative="1">
+      <w:start w:val="1"/>
+      <w:numFmt w:val="lowerLetter"/>
+      <w:lvlText w:val="%5."/>
+      <w:lvlJc w:val="left"/>
+      <w:pPr>
+        <w:ind w:left="3600" w:hanging="360"/>
+      </w:pPr>
+    </w:lvl>
+    <w:lvl w:ilvl="5" w:tplc="0409001B" w:tentative="1">
+      <w:start w:val="1"/>
+      <w:numFmt w:val="lowerRoman"/>
+      <w:lvlText w:val="%6."/>
+      <w:lvlJc w:val="right"/>
+      <w:pPr>
+        <w:ind w:left="4320" w:hanging="180"/>
+      </w:pPr>
+    </w:lvl>
+    <w:lvl w:ilvl="6" w:tplc="0409000F" w:tentative="1">
+      <w:start w:val="1"/>
+      <w:numFmt w:val="decimal"/>
+      <w:lvlText w:val="%7."/>
+      <w:lvlJc w:val="left"/>
+      <w:pPr>
+        <w:ind w:left="5040" w:hanging="360"/>
+      </w:pPr>
+    </w:lvl>
+    <w:lvl w:ilvl="7" w:tplc="04090019" w:tentative="1">
+      <w:start w:val="1"/>
+      <w:numFmt w:val="lowerLetter"/>
+      <w:lvlText w:val="%8."/>
+      <w:lvlJc w:val="left"/>
+      <w:pPr>
+        <w:ind w:left="5760" w:hanging="360"/>
+      </w:pPr>
+    </w:lvl>
+    <w:lvl w:ilvl="8" w:tplc="0409001B" w:tentative="1">
+      <w:start w:val="1"/>
+      <w:numFmt w:val="lowerRoman"/>
+      <w:lvlText w:val="%9."/>
+      <w:lvlJc w:val="right"/>
+      <w:pPr>
+        <w:ind w:left="6480" w:hanging="180"/>
+      </w:pPr>
+    </w:lvl>
+  </w:abstractNum>
+  <w:abstractNum w:abstractNumId="2" w15:restartNumberingAfterBreak="0">
     <w:nsid w:val="69B45A66"/>
     <w:multiLevelType w:val="multilevel"/>
     <w:tmpl w:val="69BA7824"/>
@@ -3014,8 +5172,130 @@
       </w:rPr>
     </w:lvl>
   </w:abstractNum>
+  <w:abstractNum w:abstractNumId="3" w15:restartNumberingAfterBreak="0">
+    <w:nsid w:val="72AB4AA3"/>
+    <w:multiLevelType w:val="multilevel"/>
+    <w:tmpl w:val="22B832E4"/>
+    <w:lvl w:ilvl="0">
+      <w:start w:val="1"/>
+      <w:numFmt w:val="decimal"/>
+      <w:lvlText w:val="%1."/>
+      <w:lvlJc w:val="left"/>
+      <w:pPr>
+        <w:tabs>
+          <w:tab w:val="num" w:pos="720"/>
+        </w:tabs>
+        <w:ind w:left="720" w:hanging="360"/>
+      </w:pPr>
+    </w:lvl>
+    <w:lvl w:ilvl="1" w:tentative="1">
+      <w:start w:val="1"/>
+      <w:numFmt w:val="decimal"/>
+      <w:lvlText w:val="%2."/>
+      <w:lvlJc w:val="left"/>
+      <w:pPr>
+        <w:tabs>
+          <w:tab w:val="num" w:pos="1440"/>
+        </w:tabs>
+        <w:ind w:left="1440" w:hanging="360"/>
+      </w:pPr>
+    </w:lvl>
+    <w:lvl w:ilvl="2" w:tentative="1">
+      <w:start w:val="1"/>
+      <w:numFmt w:val="decimal"/>
+      <w:lvlText w:val="%3."/>
+      <w:lvlJc w:val="left"/>
+      <w:pPr>
+        <w:tabs>
+          <w:tab w:val="num" w:pos="2160"/>
+        </w:tabs>
+        <w:ind w:left="2160" w:hanging="360"/>
+      </w:pPr>
+    </w:lvl>
+    <w:lvl w:ilvl="3" w:tentative="1">
+      <w:start w:val="1"/>
+      <w:numFmt w:val="decimal"/>
+      <w:lvlText w:val="%4."/>
+      <w:lvlJc w:val="left"/>
+      <w:pPr>
+        <w:tabs>
+          <w:tab w:val="num" w:pos="2880"/>
+        </w:tabs>
+        <w:ind w:left="2880" w:hanging="360"/>
+      </w:pPr>
+    </w:lvl>
+    <w:lvl w:ilvl="4" w:tentative="1">
+      <w:start w:val="1"/>
+      <w:numFmt w:val="decimal"/>
+      <w:lvlText w:val="%5."/>
+      <w:lvlJc w:val="left"/>
+      <w:pPr>
+        <w:tabs>
+          <w:tab w:val="num" w:pos="3600"/>
+        </w:tabs>
+        <w:ind w:left="3600" w:hanging="360"/>
+      </w:pPr>
+    </w:lvl>
+    <w:lvl w:ilvl="5" w:tentative="1">
+      <w:start w:val="1"/>
+      <w:numFmt w:val="decimal"/>
+      <w:lvlText w:val="%6."/>
+      <w:lvlJc w:val="left"/>
+      <w:pPr>
+        <w:tabs>
+          <w:tab w:val="num" w:pos="4320"/>
+        </w:tabs>
+        <w:ind w:left="4320" w:hanging="360"/>
+      </w:pPr>
+    </w:lvl>
+    <w:lvl w:ilvl="6" w:tentative="1">
+      <w:start w:val="1"/>
+      <w:numFmt w:val="decimal"/>
+      <w:lvlText w:val="%7."/>
+      <w:lvlJc w:val="left"/>
+      <w:pPr>
+        <w:tabs>
+          <w:tab w:val="num" w:pos="5040"/>
+        </w:tabs>
+        <w:ind w:left="5040" w:hanging="360"/>
+      </w:pPr>
+    </w:lvl>
+    <w:lvl w:ilvl="7" w:tentative="1">
+      <w:start w:val="1"/>
+      <w:numFmt w:val="decimal"/>
+      <w:lvlText w:val="%8."/>
+      <w:lvlJc w:val="left"/>
+      <w:pPr>
+        <w:tabs>
+          <w:tab w:val="num" w:pos="5760"/>
+        </w:tabs>
+        <w:ind w:left="5760" w:hanging="360"/>
+      </w:pPr>
+    </w:lvl>
+    <w:lvl w:ilvl="8" w:tentative="1">
+      <w:start w:val="1"/>
+      <w:numFmt w:val="decimal"/>
+      <w:lvlText w:val="%9."/>
+      <w:lvlJc w:val="left"/>
+      <w:pPr>
+        <w:tabs>
+          <w:tab w:val="num" w:pos="6480"/>
+        </w:tabs>
+        <w:ind w:left="6480" w:hanging="360"/>
+      </w:pPr>
+    </w:lvl>
+  </w:abstractNum>
   <w:num w:numId="1">
+    <w:abstractNumId w:val="2"/>
+  </w:num>
+  <w:num w:numId="2">
     <w:abstractNumId w:val="0"/>
+  </w:num>
+  <w:num w:numId="3">
+    <w:abstractNumId w:val="1"/>
+  </w:num>
+  <w:num w:numId="4">
+    <w:abstractNumId w:val="3"/>
   </w:num>
 </w:numbering>
 </file>
@@ -3595,6 +5875,30 @@
       <w:iCs/>
     </w:rPr>
   </w:style>
+  <w:style w:type="paragraph" w:styleId="ListParagraph">
+    <w:name w:val="List Paragraph"/>
+    <w:basedOn w:val="Normal"/>
+    <w:uiPriority w:val="34"/>
+    <w:qFormat/>
+    <w:rsid w:val="00906B61"/>
+    <w:pPr>
+      <w:ind w:left="720"/>
+      <w:contextualSpacing/>
+    </w:pPr>
+  </w:style>
+  <w:style w:type="character" w:styleId="HTMLCode">
+    <w:name w:val="HTML Code"/>
+    <w:basedOn w:val="DefaultParagraphFont"/>
+    <w:uiPriority w:val="99"/>
+    <w:semiHidden/>
+    <w:unhideWhenUsed/>
+    <w:rsid w:val="00657B13"/>
+    <w:rPr>
+      <w:rFonts w:ascii="Courier New" w:eastAsia="Times New Roman" w:hAnsi="Courier New" w:cs="Courier New"/>
+      <w:sz w:val="20"/>
+      <w:szCs w:val="20"/>
+    </w:rPr>
+  </w:style>
 </w:styles>
 </file>
 
@@ -3857,4 +6161,16 @@
     </a:ext>
   </a:extLst>
 </a:theme>
+</file>
+
+<file path=customXml/item1.xml><?xml version="1.0" encoding="utf-8"?>
+<b:Sources xmlns:b="http://schemas.openxmlformats.org/officeDocument/2006/bibliography" xmlns="http://schemas.openxmlformats.org/officeDocument/2006/bibliography" SelectedStyle="\APASixthEditionOfficeOnline.xsl" StyleName="APA" Version="6"/>
+</file>
+
+<file path=customXml/itemProps1.xml><?xml version="1.0" encoding="utf-8"?>
+<ds:datastoreItem xmlns:ds="http://schemas.openxmlformats.org/officeDocument/2006/customXml" ds:itemID="{1322DADA-165C-45BE-9C75-2E2B38840BA9}">
+  <ds:schemaRefs>
+    <ds:schemaRef ds:uri="http://schemas.openxmlformats.org/officeDocument/2006/bibliography"/>
+  </ds:schemaRefs>
+</ds:datastoreItem>
 </file>
</xml_diff>